<commit_message>
Actualización de datos transformados y recap de la segunda sesión.
</commit_message>
<xml_diff>
--- a/Documentos/Recap segunda sesion.docx
+++ b/Documentos/Recap segunda sesion.docx
@@ -10,91 +10,276 @@
           <w:lang w:val="es-ES"/>
         </w:rPr>
       </w:pPr>
-      <w:r>
-        <w:rPr>
-          <w:b/>
-          <w:bCs/>
-          <w:lang w:val="es-ES"/>
-        </w:rPr>
-        <w:t>Paso 2: Análisis y Ajustes de las Columnas</w:t>
+      <w:proofErr w:type="spellStart"/>
+      <w:r>
+        <w:rPr>
+          <w:b/>
+          <w:bCs/>
+          <w:lang w:val="es-ES"/>
+        </w:rPr>
+        <w:t>Recap</w:t>
+      </w:r>
+      <w:proofErr w:type="spellEnd"/>
+      <w:r>
+        <w:rPr>
+          <w:b/>
+          <w:bCs/>
+          <w:lang w:val="es-ES"/>
+        </w:rPr>
+        <w:t xml:space="preserve"> segunda sesión: Limpieza de datos</w:t>
       </w:r>
     </w:p>
     <w:p>
       <w:pPr>
+        <w:rPr>
+          <w:b/>
+          <w:bCs/>
+          <w:lang w:val="es-ES"/>
+        </w:rPr>
+      </w:pPr>
+      <w:r>
+        <w:rPr>
+          <w:b/>
+          <w:bCs/>
+          <w:lang w:val="es-ES"/>
+        </w:rPr>
+        <w:t>Eliminación de columnas, establecimiento del tipo de los datos, normalización de los datos.</w:t>
+      </w:r>
+    </w:p>
+    <w:p>
+      <w:pPr>
+        <w:rPr>
+          <w:b/>
+          <w:bCs/>
+          <w:lang w:val="es-ES"/>
+        </w:rPr>
+      </w:pPr>
+      <w:r>
+        <w:rPr>
+          <w:b/>
+          <w:bCs/>
+          <w:lang w:val="es-ES"/>
+        </w:rPr>
+        <w:t>En esta sesión de trabajo hemos seguido explorando el conjunto de datos eliminando los datos irrelevantes. Además, comprobamos que los datos tenían el tipo que les correspondía y normalizamos los datos para que siguieran el mismo formato.</w:t>
+      </w:r>
+    </w:p>
+    <w:p>
+      <w:pPr>
+        <w:rPr>
+          <w:b/>
+          <w:bCs/>
+          <w:lang w:val="es-ES"/>
+        </w:rPr>
+      </w:pPr>
+      <w:r>
+        <w:rPr>
+          <w:b/>
+          <w:bCs/>
+          <w:lang w:val="es-ES"/>
+        </w:rPr>
+        <w:t>Lo primero que hicimos fue comprobar si teníamos algún registro duplicado. Eliminamos 14 registros.</w:t>
+      </w:r>
+    </w:p>
+    <w:p>
+      <w:pPr>
+        <w:rPr>
+          <w:b/>
+          <w:bCs/>
+          <w:lang w:val="es-ES"/>
+        </w:rPr>
+      </w:pPr>
+      <w:r>
+        <w:rPr>
+          <w:b/>
+          <w:bCs/>
+          <w:lang w:val="es-ES"/>
+        </w:rPr>
+        <w:t xml:space="preserve">A lo largo de la sesión añadimos una hoja para poder hacer la normalización de los datos con la función </w:t>
+      </w:r>
+      <w:proofErr w:type="spellStart"/>
+      <w:r>
+        <w:rPr>
+          <w:b/>
+          <w:bCs/>
+          <w:lang w:val="es-ES"/>
+        </w:rPr>
+        <w:t>BuscarV</w:t>
+      </w:r>
+      <w:proofErr w:type="spellEnd"/>
+      <w:r>
+        <w:rPr>
+          <w:b/>
+          <w:bCs/>
+          <w:lang w:val="es-ES"/>
+        </w:rPr>
+        <w:t xml:space="preserve"> en lugar de encadenar funciones SI.</w:t>
+      </w:r>
+    </w:p>
+    <w:p>
+      <w:pPr>
+        <w:rPr>
+          <w:b/>
+          <w:bCs/>
+          <w:lang w:val="es-ES"/>
+        </w:rPr>
+      </w:pPr>
+      <w:r>
+        <w:rPr>
+          <w:b/>
+          <w:bCs/>
+          <w:lang w:val="es-ES"/>
+        </w:rPr>
+        <w:t>Descripción de las columnas:</w:t>
+      </w:r>
+    </w:p>
+    <w:p>
+      <w:pPr>
         <w:numPr>
           <w:ilvl w:val="0"/>
-          <w:numId w:val="14"/>
+          <w:numId w:val="15"/>
         </w:numPr>
         <w:rPr>
-          <w:lang w:val="es-ES"/>
-        </w:rPr>
-      </w:pPr>
-      <w:r>
-        <w:rPr>
-          <w:b/>
-          <w:bCs/>
-          <w:lang w:val="es-ES"/>
-        </w:rPr>
-        <w:t>Eliminación de filas duplicadas:</w:t>
+          <w:b/>
+          <w:bCs/>
+          <w:lang w:val="es-ES"/>
+        </w:rPr>
+      </w:pPr>
+      <w:proofErr w:type="spellStart"/>
+      <w:r>
+        <w:rPr>
+          <w:b/>
+          <w:bCs/>
+          <w:lang w:val="es-ES"/>
+        </w:rPr>
+        <w:t>Customer</w:t>
+      </w:r>
+      <w:proofErr w:type="spellEnd"/>
+      <w:r>
+        <w:rPr>
+          <w:b/>
+          <w:bCs/>
+          <w:lang w:val="es-ES"/>
+        </w:rPr>
+        <w:t xml:space="preserve"> ID: Identificador único de cada cliente.</w:t>
       </w:r>
     </w:p>
     <w:p>
       <w:pPr>
         <w:numPr>
           <w:ilvl w:val="1"/>
-          <w:numId w:val="14"/>
+          <w:numId w:val="15"/>
         </w:numPr>
         <w:rPr>
-          <w:lang w:val="es-ES"/>
-        </w:rPr>
-      </w:pPr>
-      <w:r>
-        <w:rPr>
-          <w:lang w:val="es-ES"/>
-        </w:rPr>
-        <w:t xml:space="preserve">Se utilizó formato condicional en </w:t>
-      </w:r>
-      <w:proofErr w:type="spellStart"/>
-      <w:r>
-        <w:rPr>
-          <w:lang w:val="es-ES"/>
-        </w:rPr>
-        <w:t>Customer</w:t>
-      </w:r>
-      <w:proofErr w:type="spellEnd"/>
-      <w:r>
-        <w:rPr>
-          <w:lang w:val="es-ES"/>
-        </w:rPr>
-        <w:t xml:space="preserve"> ID para identificar duplicados y eliminarlos.</w:t>
+          <w:b/>
+          <w:bCs/>
+          <w:lang w:val="es-ES"/>
+        </w:rPr>
+      </w:pPr>
+      <w:r>
+        <w:rPr>
+          <w:b/>
+          <w:bCs/>
+          <w:i/>
+          <w:iCs/>
+          <w:lang w:val="es-ES"/>
+        </w:rPr>
+        <w:t>Utilizamos un formato condicional para resaltar si había algún identificador duplicado. Encontramos que sí había duplicados.</w:t>
       </w:r>
     </w:p>
     <w:p>
       <w:pPr>
         <w:numPr>
           <w:ilvl w:val="0"/>
-          <w:numId w:val="14"/>
+          <w:numId w:val="15"/>
         </w:numPr>
         <w:rPr>
-          <w:lang w:val="es-ES"/>
-        </w:rPr>
-      </w:pPr>
-      <w:r>
-        <w:rPr>
-          <w:b/>
-          <w:bCs/>
-          <w:lang w:val="es-ES"/>
-        </w:rPr>
-        <w:t>Revisión de columnas clave:</w:t>
+          <w:b/>
+          <w:bCs/>
+          <w:lang w:val="es-ES"/>
+        </w:rPr>
+      </w:pPr>
+      <w:proofErr w:type="spellStart"/>
+      <w:r>
+        <w:rPr>
+          <w:b/>
+          <w:bCs/>
+          <w:lang w:val="es-ES"/>
+        </w:rPr>
+        <w:t>Churn</w:t>
+      </w:r>
+      <w:proofErr w:type="spellEnd"/>
+      <w:r>
+        <w:rPr>
+          <w:b/>
+          <w:bCs/>
+          <w:lang w:val="es-ES"/>
+        </w:rPr>
+        <w:t xml:space="preserve"> </w:t>
+      </w:r>
+      <w:proofErr w:type="spellStart"/>
+      <w:r>
+        <w:rPr>
+          <w:b/>
+          <w:bCs/>
+          <w:lang w:val="es-ES"/>
+        </w:rPr>
+        <w:t>Label</w:t>
+      </w:r>
+      <w:proofErr w:type="spellEnd"/>
+      <w:r>
+        <w:rPr>
+          <w:b/>
+          <w:bCs/>
+          <w:lang w:val="es-ES"/>
+        </w:rPr>
+        <w:t>: Etiqueta que indica si el cliente se fue (</w:t>
+      </w:r>
+      <w:r>
+        <w:rPr>
+          <w:b/>
+          <w:bCs/>
+          <w:i/>
+          <w:iCs/>
+          <w:lang w:val="es-ES"/>
+        </w:rPr>
+        <w:t>Yes</w:t>
+      </w:r>
+      <w:r>
+        <w:rPr>
+          <w:b/>
+          <w:bCs/>
+          <w:lang w:val="es-ES"/>
+        </w:rPr>
+        <w:t>) o no (</w:t>
+      </w:r>
+      <w:r>
+        <w:rPr>
+          <w:b/>
+          <w:bCs/>
+          <w:i/>
+          <w:iCs/>
+          <w:lang w:val="es-ES"/>
+        </w:rPr>
+        <w:t>No</w:t>
+      </w:r>
+      <w:r>
+        <w:rPr>
+          <w:b/>
+          <w:bCs/>
+          <w:lang w:val="es-ES"/>
+        </w:rPr>
+        <w:t>).</w:t>
       </w:r>
     </w:p>
     <w:p>
       <w:pPr>
         <w:numPr>
-          <w:ilvl w:val="1"/>
-          <w:numId w:val="14"/>
+          <w:ilvl w:val="0"/>
+          <w:numId w:val="15"/>
         </w:numPr>
         <w:rPr>
+          <w:b/>
+          <w:bCs/>
           <w:lang w:val="es-ES"/>
         </w:rPr>
       </w:pPr>
@@ -105,7 +290,7 @@
           <w:bCs/>
           <w:lang w:val="es-ES"/>
         </w:rPr>
-        <w:t>Churn</w:t>
+        <w:t>Churned</w:t>
       </w:r>
       <w:proofErr w:type="spellEnd"/>
       <w:r>
@@ -114,48 +299,38 @@
           <w:bCs/>
           <w:lang w:val="es-ES"/>
         </w:rPr>
-        <w:t xml:space="preserve"> </w:t>
-      </w:r>
-      <w:proofErr w:type="spellStart"/>
-      <w:r>
-        <w:rPr>
-          <w:b/>
-          <w:bCs/>
-          <w:lang w:val="es-ES"/>
-        </w:rPr>
-        <w:t>Label</w:t>
-      </w:r>
-      <w:proofErr w:type="spellEnd"/>
-      <w:r>
-        <w:rPr>
-          <w:b/>
-          <w:bCs/>
-          <w:lang w:val="es-ES"/>
-        </w:rPr>
-        <w:t>:</w:t>
-      </w:r>
-      <w:r>
-        <w:rPr>
-          <w:lang w:val="es-ES"/>
-        </w:rPr>
-        <w:t xml:space="preserve"> Columna importante. Identificada en inglés.</w:t>
+        <w:t>: Variable binaria (0 o 1) que indica si el cliente abandonó el servicio (1) o se mantuvo (0).</w:t>
       </w:r>
     </w:p>
     <w:p>
       <w:pPr>
         <w:numPr>
           <w:ilvl w:val="1"/>
-          <w:numId w:val="14"/>
+          <w:numId w:val="15"/>
         </w:numPr>
         <w:rPr>
-          <w:lang w:val="es-ES"/>
-        </w:rPr>
-      </w:pPr>
+          <w:b/>
+          <w:bCs/>
+          <w:lang w:val="es-ES"/>
+        </w:rPr>
+      </w:pPr>
+      <w:r>
+        <w:rPr>
+          <w:b/>
+          <w:bCs/>
+          <w:i/>
+          <w:iCs/>
+          <w:lang w:val="es-ES"/>
+        </w:rPr>
+        <w:t xml:space="preserve">Comprobamos que ambas columnas tenían exactamente los mismos datos. Todos los 'yes' eran 1 y los 'no' eran 0. Eliminamos la columna </w:t>
+      </w:r>
       <w:proofErr w:type="spellStart"/>
       <w:r>
         <w:rPr>
           <w:b/>
           <w:bCs/>
+          <w:i/>
+          <w:iCs/>
           <w:lang w:val="es-ES"/>
         </w:rPr>
         <w:t>Churned</w:t>
@@ -165,52 +340,22 @@
         <w:rPr>
           <w:b/>
           <w:bCs/>
-          <w:lang w:val="es-ES"/>
-        </w:rPr>
-        <w:t>:</w:t>
-      </w:r>
-      <w:r>
-        <w:rPr>
-          <w:lang w:val="es-ES"/>
-        </w:rPr>
-        <w:t xml:space="preserve"> Variable binaria que contiene la misma información que </w:t>
-      </w:r>
-      <w:proofErr w:type="spellStart"/>
-      <w:r>
-        <w:rPr>
-          <w:lang w:val="es-ES"/>
-        </w:rPr>
-        <w:t>Churn</w:t>
-      </w:r>
-      <w:proofErr w:type="spellEnd"/>
-      <w:r>
-        <w:rPr>
-          <w:lang w:val="es-ES"/>
-        </w:rPr>
-        <w:t xml:space="preserve"> </w:t>
-      </w:r>
-      <w:proofErr w:type="spellStart"/>
-      <w:r>
-        <w:rPr>
-          <w:lang w:val="es-ES"/>
-        </w:rPr>
-        <w:t>Label</w:t>
-      </w:r>
-      <w:proofErr w:type="spellEnd"/>
-      <w:r>
-        <w:rPr>
-          <w:lang w:val="es-ES"/>
-        </w:rPr>
-        <w:t>. Se eliminará para evitar redundancia.</w:t>
+          <w:i/>
+          <w:iCs/>
+          <w:lang w:val="es-ES"/>
+        </w:rPr>
+        <w:t xml:space="preserve"> ya que en este caso nos interesan más los valores de 'yes' y 'no'.</w:t>
       </w:r>
     </w:p>
     <w:p>
       <w:pPr>
         <w:numPr>
-          <w:ilvl w:val="1"/>
-          <w:numId w:val="14"/>
+          <w:ilvl w:val="0"/>
+          <w:numId w:val="15"/>
         </w:numPr>
         <w:rPr>
+          <w:b/>
+          <w:bCs/>
           <w:lang w:val="es-ES"/>
         </w:rPr>
       </w:pPr>
@@ -266,22 +411,18 @@
           <w:bCs/>
           <w:lang w:val="es-ES"/>
         </w:rPr>
-        <w:t>):</w:t>
-      </w:r>
-      <w:r>
-        <w:rPr>
-          <w:lang w:val="es-ES"/>
-        </w:rPr>
-        <w:t xml:space="preserve"> Convertido al formato número.</w:t>
+        <w:t>): Tiempo que el cliente ha estado suscrito al servicio, en meses.</w:t>
       </w:r>
     </w:p>
     <w:p>
       <w:pPr>
         <w:numPr>
-          <w:ilvl w:val="1"/>
-          <w:numId w:val="14"/>
+          <w:ilvl w:val="0"/>
+          <w:numId w:val="15"/>
         </w:numPr>
         <w:rPr>
+          <w:b/>
+          <w:bCs/>
           <w:lang w:val="es-ES"/>
         </w:rPr>
       </w:pPr>
@@ -292,7 +433,7 @@
           <w:bCs/>
           <w:lang w:val="es-ES"/>
         </w:rPr>
-        <w:t>Unlimited</w:t>
+        <w:t>Customer</w:t>
       </w:r>
       <w:proofErr w:type="spellEnd"/>
       <w:r>
@@ -301,52 +442,124 @@
           <w:bCs/>
           <w:lang w:val="es-ES"/>
         </w:rPr>
-        <w:t xml:space="preserve"> Data Plan:</w:t>
-      </w:r>
-      <w:r>
-        <w:rPr>
-          <w:lang w:val="es-ES"/>
-        </w:rPr>
-        <w:t xml:space="preserve"> Transformado de valores 0 y 1 a Yes y No.</w:t>
+        <w:t xml:space="preserve"> </w:t>
+      </w:r>
+      <w:proofErr w:type="spellStart"/>
+      <w:r>
+        <w:rPr>
+          <w:b/>
+          <w:bCs/>
+          <w:lang w:val="es-ES"/>
+        </w:rPr>
+        <w:t>Service</w:t>
+      </w:r>
+      <w:proofErr w:type="spellEnd"/>
+      <w:r>
+        <w:rPr>
+          <w:b/>
+          <w:bCs/>
+          <w:lang w:val="es-ES"/>
+        </w:rPr>
+        <w:t xml:space="preserve"> </w:t>
+      </w:r>
+      <w:proofErr w:type="spellStart"/>
+      <w:r>
+        <w:rPr>
+          <w:b/>
+          <w:bCs/>
+          <w:lang w:val="es-ES"/>
+        </w:rPr>
+        <w:t>Calls</w:t>
+      </w:r>
+      <w:proofErr w:type="spellEnd"/>
+      <w:r>
+        <w:rPr>
+          <w:b/>
+          <w:bCs/>
+          <w:lang w:val="es-ES"/>
+        </w:rPr>
+        <w:t>: Número de llamadas realizadas al servicio de atención al cliente.</w:t>
       </w:r>
     </w:p>
     <w:p>
       <w:pPr>
         <w:numPr>
           <w:ilvl w:val="0"/>
-          <w:numId w:val="14"/>
+          <w:numId w:val="15"/>
         </w:numPr>
         <w:rPr>
-          <w:lang w:val="es-ES"/>
-        </w:rPr>
-      </w:pPr>
-      <w:r>
-        <w:rPr>
-          <w:b/>
-          <w:bCs/>
-          <w:lang w:val="es-ES"/>
-        </w:rPr>
-        <w:t>Detección de problemas y tareas pendientes:</w:t>
+          <w:b/>
+          <w:bCs/>
+          <w:lang w:val="es-ES"/>
+        </w:rPr>
+      </w:pPr>
+      <w:proofErr w:type="spellStart"/>
+      <w:r>
+        <w:rPr>
+          <w:b/>
+          <w:bCs/>
+          <w:lang w:val="es-ES"/>
+        </w:rPr>
+        <w:t>Avg</w:t>
+      </w:r>
+      <w:proofErr w:type="spellEnd"/>
+      <w:r>
+        <w:rPr>
+          <w:b/>
+          <w:bCs/>
+          <w:lang w:val="es-ES"/>
+        </w:rPr>
+        <w:t xml:space="preserve"> </w:t>
+      </w:r>
+      <w:proofErr w:type="spellStart"/>
+      <w:r>
+        <w:rPr>
+          <w:b/>
+          <w:bCs/>
+          <w:lang w:val="es-ES"/>
+        </w:rPr>
+        <w:t>Monthly</w:t>
+      </w:r>
+      <w:proofErr w:type="spellEnd"/>
+      <w:r>
+        <w:rPr>
+          <w:b/>
+          <w:bCs/>
+          <w:lang w:val="es-ES"/>
+        </w:rPr>
+        <w:t xml:space="preserve"> GB </w:t>
+      </w:r>
+      <w:proofErr w:type="spellStart"/>
+      <w:r>
+        <w:rPr>
+          <w:b/>
+          <w:bCs/>
+          <w:lang w:val="es-ES"/>
+        </w:rPr>
+        <w:t>Download</w:t>
+      </w:r>
+      <w:proofErr w:type="spellEnd"/>
+      <w:r>
+        <w:rPr>
+          <w:b/>
+          <w:bCs/>
+          <w:lang w:val="es-ES"/>
+        </w:rPr>
+        <w:t>: Promedio mensual de datos descargados por el cliente en GB.</w:t>
       </w:r>
     </w:p>
     <w:p>
       <w:pPr>
         <w:numPr>
-          <w:ilvl w:val="1"/>
-          <w:numId w:val="14"/>
+          <w:ilvl w:val="0"/>
+          <w:numId w:val="15"/>
         </w:numPr>
         <w:rPr>
-          <w:lang w:val="es-ES"/>
-        </w:rPr>
-      </w:pPr>
-      <w:r>
-        <w:rPr>
-          <w:b/>
-          <w:bCs/>
-          <w:lang w:val="es-ES"/>
-        </w:rPr>
-        <w:t xml:space="preserve">Celdas vacías en </w:t>
-      </w:r>
+          <w:b/>
+          <w:bCs/>
+          <w:lang w:val="es-ES"/>
+        </w:rPr>
+      </w:pPr>
       <w:proofErr w:type="spellStart"/>
       <w:r>
         <w:rPr>
@@ -354,7 +567,7 @@
           <w:bCs/>
           <w:lang w:val="es-ES"/>
         </w:rPr>
-        <w:t>Payment</w:t>
+        <w:t>Unlimited</w:t>
       </w:r>
       <w:proofErr w:type="spellEnd"/>
       <w:r>
@@ -363,149 +576,61 @@
           <w:bCs/>
           <w:lang w:val="es-ES"/>
         </w:rPr>
-        <w:t xml:space="preserve"> </w:t>
-      </w:r>
-      <w:proofErr w:type="spellStart"/>
-      <w:r>
-        <w:rPr>
-          <w:b/>
-          <w:bCs/>
-          <w:lang w:val="es-ES"/>
-        </w:rPr>
-        <w:t>Method</w:t>
-      </w:r>
-      <w:proofErr w:type="spellEnd"/>
-      <w:r>
-        <w:rPr>
-          <w:b/>
-          <w:bCs/>
-          <w:lang w:val="es-ES"/>
-        </w:rPr>
-        <w:t xml:space="preserve"> y Total </w:t>
-      </w:r>
-      <w:proofErr w:type="spellStart"/>
-      <w:r>
-        <w:rPr>
-          <w:b/>
-          <w:bCs/>
-          <w:lang w:val="es-ES"/>
-        </w:rPr>
-        <w:t>Charges</w:t>
-      </w:r>
-      <w:proofErr w:type="spellEnd"/>
-      <w:r>
-        <w:rPr>
-          <w:b/>
-          <w:bCs/>
-          <w:lang w:val="es-ES"/>
-        </w:rPr>
-        <w:t>:</w:t>
-      </w:r>
-      <w:r>
-        <w:rPr>
-          <w:lang w:val="es-ES"/>
-        </w:rPr>
-        <w:t xml:space="preserve"> Revisar si es posible calcular valores faltantes con otras columnas.</w:t>
+        <w:t xml:space="preserve"> Data Plan: Indica si el cliente tiene un plan de datos ilimitado (1: Sí, 0: No).</w:t>
       </w:r>
     </w:p>
     <w:p>
       <w:pPr>
         <w:numPr>
           <w:ilvl w:val="1"/>
-          <w:numId w:val="14"/>
+          <w:numId w:val="15"/>
         </w:numPr>
         <w:rPr>
-          <w:lang w:val="es-ES"/>
-        </w:rPr>
-      </w:pPr>
-      <w:r>
-        <w:rPr>
-          <w:b/>
-          <w:bCs/>
-          <w:lang w:val="es-ES"/>
-        </w:rPr>
-        <w:t>Formato inconsistente:</w:t>
-      </w:r>
-      <w:r>
-        <w:rPr>
-          <w:lang w:val="es-ES"/>
-        </w:rPr>
-        <w:t xml:space="preserve"> Unificar idioma y formato en columnas como </w:t>
-      </w:r>
-      <w:proofErr w:type="spellStart"/>
-      <w:r>
-        <w:rPr>
-          <w:lang w:val="es-ES"/>
-        </w:rPr>
-        <w:t>Gender</w:t>
-      </w:r>
-      <w:proofErr w:type="spellEnd"/>
-      <w:r>
-        <w:rPr>
-          <w:lang w:val="es-ES"/>
-        </w:rPr>
-        <w:t xml:space="preserve">, </w:t>
-      </w:r>
-      <w:proofErr w:type="spellStart"/>
-      <w:r>
-        <w:rPr>
-          <w:lang w:val="es-ES"/>
-        </w:rPr>
-        <w:t>Payment</w:t>
-      </w:r>
-      <w:proofErr w:type="spellEnd"/>
-      <w:r>
-        <w:rPr>
-          <w:lang w:val="es-ES"/>
-        </w:rPr>
-        <w:t xml:space="preserve"> </w:t>
-      </w:r>
-      <w:proofErr w:type="spellStart"/>
-      <w:r>
-        <w:rPr>
-          <w:lang w:val="es-ES"/>
-        </w:rPr>
-        <w:t>Method</w:t>
-      </w:r>
-      <w:proofErr w:type="spellEnd"/>
-      <w:r>
-        <w:rPr>
-          <w:lang w:val="es-ES"/>
-        </w:rPr>
-        <w:t xml:space="preserve"> y </w:t>
-      </w:r>
-      <w:proofErr w:type="spellStart"/>
-      <w:r>
-        <w:rPr>
-          <w:lang w:val="es-ES"/>
-        </w:rPr>
-        <w:t>Churn</w:t>
-      </w:r>
-      <w:proofErr w:type="spellEnd"/>
-      <w:r>
-        <w:rPr>
-          <w:lang w:val="es-ES"/>
-        </w:rPr>
-        <w:t xml:space="preserve"> Reason.</w:t>
+          <w:b/>
+          <w:bCs/>
+          <w:lang w:val="es-ES"/>
+        </w:rPr>
+      </w:pPr>
+      <w:r>
+        <w:rPr>
+          <w:b/>
+          <w:bCs/>
+          <w:i/>
+          <w:iCs/>
+          <w:lang w:val="es-ES"/>
+        </w:rPr>
+        <w:t>Cambiamos el formato de los datos de 0 y 1 a 'no' y 'yes'.</w:t>
       </w:r>
     </w:p>
     <w:p>
       <w:pPr>
         <w:numPr>
-          <w:ilvl w:val="1"/>
-          <w:numId w:val="14"/>
+          <w:ilvl w:val="0"/>
+          <w:numId w:val="15"/>
         </w:numPr>
         <w:rPr>
-          <w:lang w:val="es-ES"/>
-        </w:rPr>
-      </w:pPr>
-      <w:r>
-        <w:rPr>
-          <w:b/>
-          <w:bCs/>
-          <w:lang w:val="es-ES"/>
-        </w:rPr>
-        <w:t>Fechas (</w:t>
+          <w:b/>
+          <w:bCs/>
+          <w:lang w:val="es-ES"/>
+        </w:rPr>
+      </w:pPr>
+      <w:proofErr w:type="gramStart"/>
+      <w:r>
+        <w:rPr>
+          <w:b/>
+          <w:bCs/>
+          <w:lang w:val="es-ES"/>
+        </w:rPr>
+        <w:t>Extra Data</w:t>
+      </w:r>
+      <w:proofErr w:type="gramEnd"/>
+      <w:r>
+        <w:rPr>
+          <w:b/>
+          <w:bCs/>
+          <w:lang w:val="es-ES"/>
+        </w:rPr>
+        <w:t xml:space="preserve"> </w:t>
       </w:r>
       <w:proofErr w:type="spellStart"/>
       <w:r>
@@ -514,7 +639,7 @@
           <w:bCs/>
           <w:lang w:val="es-ES"/>
         </w:rPr>
-        <w:t>Contact</w:t>
+        <w:t>Charges</w:t>
       </w:r>
       <w:proofErr w:type="spellEnd"/>
       <w:r>
@@ -523,77 +648,49 @@
           <w:bCs/>
           <w:lang w:val="es-ES"/>
         </w:rPr>
-        <w:t xml:space="preserve"> Date y </w:t>
-      </w:r>
-      <w:proofErr w:type="spellStart"/>
-      <w:r>
-        <w:rPr>
-          <w:b/>
-          <w:bCs/>
-          <w:lang w:val="es-ES"/>
-        </w:rPr>
-        <w:t>Last</w:t>
-      </w:r>
-      <w:proofErr w:type="spellEnd"/>
-      <w:r>
-        <w:rPr>
-          <w:b/>
-          <w:bCs/>
-          <w:lang w:val="es-ES"/>
-        </w:rPr>
-        <w:t xml:space="preserve"> </w:t>
-      </w:r>
-      <w:proofErr w:type="spellStart"/>
-      <w:r>
-        <w:rPr>
-          <w:b/>
-          <w:bCs/>
-          <w:lang w:val="es-ES"/>
-        </w:rPr>
-        <w:t>Transaction</w:t>
-      </w:r>
-      <w:proofErr w:type="spellEnd"/>
-      <w:r>
-        <w:rPr>
-          <w:b/>
-          <w:bCs/>
-          <w:lang w:val="es-ES"/>
-        </w:rPr>
-        <w:t xml:space="preserve"> Date):</w:t>
-      </w:r>
-      <w:r>
-        <w:rPr>
-          <w:lang w:val="es-ES"/>
-        </w:rPr>
-        <w:t xml:space="preserve"> Analizar si los datos indican eventos antes o después del pago y ajustar el formato.</w:t>
+        <w:t>: Cargos adicionales por uso de datos más allá del límite del plan.</w:t>
       </w:r>
     </w:p>
     <w:p>
       <w:pPr>
         <w:numPr>
           <w:ilvl w:val="0"/>
-          <w:numId w:val="14"/>
+          <w:numId w:val="15"/>
         </w:numPr>
         <w:rPr>
-          <w:lang w:val="es-ES"/>
-        </w:rPr>
-      </w:pPr>
-      <w:r>
-        <w:rPr>
-          <w:b/>
-          <w:bCs/>
-          <w:lang w:val="es-ES"/>
-        </w:rPr>
-        <w:t>Evaluación de columnas adicionales:</w:t>
+          <w:b/>
+          <w:bCs/>
+          <w:lang w:val="es-ES"/>
+        </w:rPr>
+      </w:pPr>
+      <w:proofErr w:type="spellStart"/>
+      <w:r>
+        <w:rPr>
+          <w:b/>
+          <w:bCs/>
+          <w:lang w:val="es-ES"/>
+        </w:rPr>
+        <w:t>State</w:t>
+      </w:r>
+      <w:proofErr w:type="spellEnd"/>
+      <w:r>
+        <w:rPr>
+          <w:b/>
+          <w:bCs/>
+          <w:lang w:val="es-ES"/>
+        </w:rPr>
+        <w:t>: Estado de residencia del cliente.</w:t>
       </w:r>
     </w:p>
     <w:p>
       <w:pPr>
         <w:numPr>
-          <w:ilvl w:val="1"/>
-          <w:numId w:val="14"/>
+          <w:ilvl w:val="0"/>
+          <w:numId w:val="15"/>
         </w:numPr>
         <w:rPr>
+          <w:b/>
+          <w:bCs/>
           <w:lang w:val="es-ES"/>
         </w:rPr>
       </w:pPr>
@@ -604,7 +701,8 @@
           <w:bCs/>
           <w:lang w:val="es-ES"/>
         </w:rPr>
-        <w:t>Customer</w:t>
+        <w:lastRenderedPageBreak/>
+        <w:t>Phone</w:t>
       </w:r>
       <w:proofErr w:type="spellEnd"/>
       <w:r>
@@ -622,7 +720,7 @@
           <w:bCs/>
           <w:lang w:val="es-ES"/>
         </w:rPr>
-        <w:t>Segment</w:t>
+        <w:t>Number</w:t>
       </w:r>
       <w:proofErr w:type="spellEnd"/>
       <w:r>
@@ -631,75 +729,1389 @@
           <w:bCs/>
           <w:lang w:val="es-ES"/>
         </w:rPr>
-        <w:t>:</w:t>
-      </w:r>
-      <w:r>
-        <w:rPr>
-          <w:lang w:val="es-ES"/>
-        </w:rPr>
-        <w:t xml:space="preserve"> Dato interno de Amazon. Evaluar si debe incluirse en el análisis.</w:t>
+        <w:t>: Número de teléfono del cliente.</w:t>
       </w:r>
     </w:p>
     <w:p>
       <w:pPr>
         <w:numPr>
           <w:ilvl w:val="1"/>
-          <w:numId w:val="14"/>
+          <w:numId w:val="15"/>
         </w:numPr>
         <w:rPr>
-          <w:lang w:val="es-ES"/>
-        </w:rPr>
-      </w:pPr>
-      <w:proofErr w:type="spellStart"/>
-      <w:r>
-        <w:rPr>
-          <w:b/>
-          <w:bCs/>
-          <w:lang w:val="es-ES"/>
-        </w:rPr>
-        <w:t>Applied</w:t>
-      </w:r>
-      <w:proofErr w:type="spellEnd"/>
-      <w:r>
-        <w:rPr>
-          <w:b/>
-          <w:bCs/>
-          <w:lang w:val="es-ES"/>
-        </w:rPr>
-        <w:t xml:space="preserve"> </w:t>
-      </w:r>
-      <w:proofErr w:type="spellStart"/>
-      <w:r>
-        <w:rPr>
-          <w:b/>
-          <w:bCs/>
-          <w:lang w:val="es-ES"/>
-        </w:rPr>
-        <w:t>Discount</w:t>
-      </w:r>
-      <w:proofErr w:type="spellEnd"/>
-      <w:r>
-        <w:rPr>
-          <w:b/>
-          <w:bCs/>
-          <w:lang w:val="es-ES"/>
-        </w:rPr>
-        <w:t>:</w:t>
-      </w:r>
-      <w:r>
-        <w:rPr>
-          <w:lang w:val="es-ES"/>
-        </w:rPr>
-        <w:t xml:space="preserve"> Relevante para analizar abandono. Confirmar si puede ser representado como dato booleano.</w:t>
+          <w:b/>
+          <w:bCs/>
+          <w:lang w:val="es-ES"/>
+        </w:rPr>
+      </w:pPr>
+      <w:r>
+        <w:rPr>
+          <w:b/>
+          <w:bCs/>
+          <w:i/>
+          <w:iCs/>
+          <w:lang w:val="es-ES"/>
+        </w:rPr>
+        <w:t>Eliminamos esta columna ya que no nos aporta valor en el análisis.</w:t>
       </w:r>
     </w:p>
     <w:p>
       <w:pPr>
         <w:numPr>
+          <w:ilvl w:val="0"/>
+          <w:numId w:val="15"/>
+        </w:numPr>
+        <w:rPr>
+          <w:b/>
+          <w:bCs/>
+          <w:lang w:val="es-ES"/>
+        </w:rPr>
+      </w:pPr>
+      <w:proofErr w:type="spellStart"/>
+      <w:r>
+        <w:rPr>
+          <w:b/>
+          <w:bCs/>
+          <w:lang w:val="es-ES"/>
+        </w:rPr>
+        <w:t>Gender</w:t>
+      </w:r>
+      <w:proofErr w:type="spellEnd"/>
+      <w:r>
+        <w:rPr>
+          <w:b/>
+          <w:bCs/>
+          <w:lang w:val="es-ES"/>
+        </w:rPr>
+        <w:t>: Género del cliente.</w:t>
+      </w:r>
+    </w:p>
+    <w:p>
+      <w:pPr>
+        <w:numPr>
           <w:ilvl w:val="1"/>
-          <w:numId w:val="14"/>
+          <w:numId w:val="15"/>
         </w:numPr>
         <w:rPr>
+          <w:b/>
+          <w:bCs/>
+          <w:lang w:val="es-ES"/>
+        </w:rPr>
+      </w:pPr>
+      <w:r>
+        <w:rPr>
+          <w:b/>
+          <w:bCs/>
+          <w:i/>
+          <w:iCs/>
+          <w:lang w:val="es-ES"/>
+        </w:rPr>
+        <w:t>Cambiamos los datos para que todas las categorías estuvieran en inglés.</w:t>
+      </w:r>
+    </w:p>
+    <w:p>
+      <w:pPr>
+        <w:numPr>
+          <w:ilvl w:val="0"/>
+          <w:numId w:val="15"/>
+        </w:numPr>
+        <w:rPr>
+          <w:b/>
+          <w:bCs/>
+          <w:lang w:val="es-ES"/>
+        </w:rPr>
+      </w:pPr>
+      <w:r>
+        <w:rPr>
+          <w:b/>
+          <w:bCs/>
+          <w:lang w:val="es-ES"/>
+        </w:rPr>
+        <w:t>Age: Edad del cliente.</w:t>
+      </w:r>
+    </w:p>
+    <w:p>
+      <w:pPr>
+        <w:numPr>
+          <w:ilvl w:val="0"/>
+          <w:numId w:val="15"/>
+        </w:numPr>
+        <w:rPr>
+          <w:b/>
+          <w:bCs/>
+          <w:lang w:val="es-ES"/>
+        </w:rPr>
+      </w:pPr>
+      <w:proofErr w:type="spellStart"/>
+      <w:r>
+        <w:rPr>
+          <w:b/>
+          <w:bCs/>
+          <w:lang w:val="es-ES"/>
+        </w:rPr>
+        <w:t>Under</w:t>
+      </w:r>
+      <w:proofErr w:type="spellEnd"/>
+      <w:r>
+        <w:rPr>
+          <w:b/>
+          <w:bCs/>
+          <w:lang w:val="es-ES"/>
+        </w:rPr>
+        <w:t xml:space="preserve"> 30: Indica si el cliente es menor de 30 años.</w:t>
+      </w:r>
+    </w:p>
+    <w:p>
+      <w:pPr>
+        <w:numPr>
+          <w:ilvl w:val="1"/>
+          <w:numId w:val="15"/>
+        </w:numPr>
+        <w:rPr>
+          <w:b/>
+          <w:bCs/>
+          <w:lang w:val="es-ES"/>
+        </w:rPr>
+      </w:pPr>
+      <w:r>
+        <w:rPr>
+          <w:b/>
+          <w:bCs/>
+          <w:i/>
+          <w:iCs/>
+          <w:lang w:val="es-ES"/>
+        </w:rPr>
+        <w:t>Comprobamos que los valores afirmativos de esta columna fueran coherentes con los valores de la columna Age.</w:t>
+      </w:r>
+    </w:p>
+    <w:p>
+      <w:pPr>
+        <w:numPr>
+          <w:ilvl w:val="0"/>
+          <w:numId w:val="15"/>
+        </w:numPr>
+        <w:rPr>
+          <w:b/>
+          <w:bCs/>
+          <w:lang w:val="es-ES"/>
+        </w:rPr>
+      </w:pPr>
+      <w:r>
+        <w:rPr>
+          <w:b/>
+          <w:bCs/>
+          <w:lang w:val="es-ES"/>
+        </w:rPr>
+        <w:t>Senior: Indica si el cliente es mayor de 65 años.</w:t>
+      </w:r>
+    </w:p>
+    <w:p>
+      <w:pPr>
+        <w:numPr>
+          <w:ilvl w:val="1"/>
+          <w:numId w:val="15"/>
+        </w:numPr>
+        <w:rPr>
+          <w:b/>
+          <w:bCs/>
+          <w:lang w:val="es-ES"/>
+        </w:rPr>
+      </w:pPr>
+      <w:r>
+        <w:rPr>
+          <w:b/>
+          <w:bCs/>
+          <w:i/>
+          <w:iCs/>
+          <w:lang w:val="es-ES"/>
+        </w:rPr>
+        <w:t>Realizamos la misma comprobación que en la columna anterior. Encontramos inconsistencias y contactaremos con el cliente para determinar los valores correctos.</w:t>
+      </w:r>
+    </w:p>
+    <w:p>
+      <w:pPr>
+        <w:numPr>
+          <w:ilvl w:val="0"/>
+          <w:numId w:val="15"/>
+        </w:numPr>
+        <w:rPr>
+          <w:b/>
+          <w:bCs/>
+          <w:lang w:val="es-ES"/>
+        </w:rPr>
+      </w:pPr>
+      <w:r>
+        <w:rPr>
+          <w:b/>
+          <w:bCs/>
+          <w:lang w:val="es-ES"/>
+        </w:rPr>
+        <w:t>Comprobación Senior: Columna creada para verificar si los valores de la columna Senior coincidían con Age.</w:t>
+      </w:r>
+    </w:p>
+    <w:p>
+      <w:pPr>
+        <w:numPr>
+          <w:ilvl w:val="0"/>
+          <w:numId w:val="15"/>
+        </w:numPr>
+        <w:rPr>
+          <w:b/>
+          <w:bCs/>
+          <w:lang w:val="es-ES"/>
+        </w:rPr>
+      </w:pPr>
+      <w:proofErr w:type="spellStart"/>
+      <w:r>
+        <w:rPr>
+          <w:b/>
+          <w:bCs/>
+          <w:lang w:val="es-ES"/>
+        </w:rPr>
+        <w:t>Group</w:t>
+      </w:r>
+      <w:proofErr w:type="spellEnd"/>
+      <w:r>
+        <w:rPr>
+          <w:b/>
+          <w:bCs/>
+          <w:lang w:val="es-ES"/>
+        </w:rPr>
+        <w:t>: Indica si el cliente tiene contratado un plan familiar.</w:t>
+      </w:r>
+    </w:p>
+    <w:p>
+      <w:pPr>
+        <w:numPr>
+          <w:ilvl w:val="0"/>
+          <w:numId w:val="15"/>
+        </w:numPr>
+        <w:rPr>
+          <w:b/>
+          <w:bCs/>
+          <w:lang w:val="es-ES"/>
+        </w:rPr>
+      </w:pPr>
+      <w:proofErr w:type="spellStart"/>
+      <w:r>
+        <w:rPr>
+          <w:b/>
+          <w:bCs/>
+          <w:lang w:val="es-ES"/>
+        </w:rPr>
+        <w:t>Number</w:t>
+      </w:r>
+      <w:proofErr w:type="spellEnd"/>
+      <w:r>
+        <w:rPr>
+          <w:b/>
+          <w:bCs/>
+          <w:lang w:val="es-ES"/>
+        </w:rPr>
+        <w:t xml:space="preserve"> </w:t>
+      </w:r>
+      <w:proofErr w:type="spellStart"/>
+      <w:r>
+        <w:rPr>
+          <w:b/>
+          <w:bCs/>
+          <w:lang w:val="es-ES"/>
+        </w:rPr>
+        <w:t>of</w:t>
+      </w:r>
+      <w:proofErr w:type="spellEnd"/>
+      <w:r>
+        <w:rPr>
+          <w:b/>
+          <w:bCs/>
+          <w:lang w:val="es-ES"/>
+        </w:rPr>
+        <w:t xml:space="preserve"> </w:t>
+      </w:r>
+      <w:proofErr w:type="spellStart"/>
+      <w:r>
+        <w:rPr>
+          <w:b/>
+          <w:bCs/>
+          <w:lang w:val="es-ES"/>
+        </w:rPr>
+        <w:t>Customers</w:t>
+      </w:r>
+      <w:proofErr w:type="spellEnd"/>
+      <w:r>
+        <w:rPr>
+          <w:b/>
+          <w:bCs/>
+          <w:lang w:val="es-ES"/>
+        </w:rPr>
+        <w:t xml:space="preserve"> in </w:t>
+      </w:r>
+      <w:proofErr w:type="spellStart"/>
+      <w:r>
+        <w:rPr>
+          <w:b/>
+          <w:bCs/>
+          <w:lang w:val="es-ES"/>
+        </w:rPr>
+        <w:t>Group</w:t>
+      </w:r>
+      <w:proofErr w:type="spellEnd"/>
+      <w:r>
+        <w:rPr>
+          <w:b/>
+          <w:bCs/>
+          <w:lang w:val="es-ES"/>
+        </w:rPr>
+        <w:t>: Número de clientes que pertenecen al mismo plan familiar.</w:t>
+      </w:r>
+    </w:p>
+    <w:p>
+      <w:pPr>
+        <w:numPr>
+          <w:ilvl w:val="0"/>
+          <w:numId w:val="15"/>
+        </w:numPr>
+        <w:rPr>
+          <w:b/>
+          <w:bCs/>
+          <w:lang w:val="es-ES"/>
+        </w:rPr>
+      </w:pPr>
+      <w:proofErr w:type="spellStart"/>
+      <w:r>
+        <w:rPr>
+          <w:b/>
+          <w:bCs/>
+          <w:lang w:val="es-ES"/>
+        </w:rPr>
+        <w:t>Device</w:t>
+      </w:r>
+      <w:proofErr w:type="spellEnd"/>
+      <w:r>
+        <w:rPr>
+          <w:b/>
+          <w:bCs/>
+          <w:lang w:val="es-ES"/>
+        </w:rPr>
+        <w:t xml:space="preserve"> </w:t>
+      </w:r>
+      <w:proofErr w:type="spellStart"/>
+      <w:r>
+        <w:rPr>
+          <w:b/>
+          <w:bCs/>
+          <w:lang w:val="es-ES"/>
+        </w:rPr>
+        <w:t>Protection</w:t>
+      </w:r>
+      <w:proofErr w:type="spellEnd"/>
+      <w:r>
+        <w:rPr>
+          <w:b/>
+          <w:bCs/>
+          <w:lang w:val="es-ES"/>
+        </w:rPr>
+        <w:t xml:space="preserve"> &amp; Online </w:t>
+      </w:r>
+      <w:proofErr w:type="spellStart"/>
+      <w:r>
+        <w:rPr>
+          <w:b/>
+          <w:bCs/>
+          <w:lang w:val="es-ES"/>
+        </w:rPr>
+        <w:t>Backup</w:t>
+      </w:r>
+      <w:proofErr w:type="spellEnd"/>
+      <w:r>
+        <w:rPr>
+          <w:b/>
+          <w:bCs/>
+          <w:lang w:val="es-ES"/>
+        </w:rPr>
+        <w:t>: Indica si el cliente tiene protección de dispositivo y respaldo en línea.</w:t>
+      </w:r>
+    </w:p>
+    <w:p>
+      <w:pPr>
+        <w:numPr>
+          <w:ilvl w:val="0"/>
+          <w:numId w:val="15"/>
+        </w:numPr>
+        <w:rPr>
+          <w:b/>
+          <w:bCs/>
+          <w:lang w:val="es-ES"/>
+        </w:rPr>
+      </w:pPr>
+      <w:proofErr w:type="spellStart"/>
+      <w:r>
+        <w:rPr>
+          <w:b/>
+          <w:bCs/>
+          <w:lang w:val="es-ES"/>
+        </w:rPr>
+        <w:t>Contract</w:t>
+      </w:r>
+      <w:proofErr w:type="spellEnd"/>
+      <w:r>
+        <w:rPr>
+          <w:b/>
+          <w:bCs/>
+          <w:lang w:val="es-ES"/>
+        </w:rPr>
+        <w:t xml:space="preserve"> </w:t>
+      </w:r>
+      <w:proofErr w:type="spellStart"/>
+      <w:r>
+        <w:rPr>
+          <w:b/>
+          <w:bCs/>
+          <w:lang w:val="es-ES"/>
+        </w:rPr>
+        <w:t>Type</w:t>
+      </w:r>
+      <w:proofErr w:type="spellEnd"/>
+      <w:r>
+        <w:rPr>
+          <w:b/>
+          <w:bCs/>
+          <w:lang w:val="es-ES"/>
+        </w:rPr>
+        <w:t>: Tipo de contrato (mensual, anual, etc.).</w:t>
+      </w:r>
+    </w:p>
+    <w:p>
+      <w:pPr>
+        <w:numPr>
+          <w:ilvl w:val="0"/>
+          <w:numId w:val="15"/>
+        </w:numPr>
+        <w:rPr>
+          <w:b/>
+          <w:bCs/>
+          <w:lang w:val="es-ES"/>
+        </w:rPr>
+      </w:pPr>
+      <w:proofErr w:type="spellStart"/>
+      <w:r>
+        <w:rPr>
+          <w:b/>
+          <w:bCs/>
+          <w:lang w:val="es-ES"/>
+        </w:rPr>
+        <w:t>Payment</w:t>
+      </w:r>
+      <w:proofErr w:type="spellEnd"/>
+      <w:r>
+        <w:rPr>
+          <w:b/>
+          <w:bCs/>
+          <w:lang w:val="es-ES"/>
+        </w:rPr>
+        <w:t xml:space="preserve"> </w:t>
+      </w:r>
+      <w:proofErr w:type="spellStart"/>
+      <w:r>
+        <w:rPr>
+          <w:b/>
+          <w:bCs/>
+          <w:lang w:val="es-ES"/>
+        </w:rPr>
+        <w:t>Method</w:t>
+      </w:r>
+      <w:proofErr w:type="spellEnd"/>
+      <w:r>
+        <w:rPr>
+          <w:b/>
+          <w:bCs/>
+          <w:lang w:val="es-ES"/>
+        </w:rPr>
+        <w:t>: Método de pago utilizado por el cliente.</w:t>
+      </w:r>
+    </w:p>
+    <w:p>
+      <w:pPr>
+        <w:numPr>
+          <w:ilvl w:val="1"/>
+          <w:numId w:val="15"/>
+        </w:numPr>
+        <w:rPr>
+          <w:b/>
+          <w:bCs/>
+          <w:lang w:val="es-ES"/>
+        </w:rPr>
+      </w:pPr>
+      <w:r>
+        <w:rPr>
+          <w:b/>
+          <w:bCs/>
+          <w:i/>
+          <w:iCs/>
+          <w:lang w:val="es-ES"/>
+        </w:rPr>
+        <w:t>Estandarizamos los registros en formato de Nombre Propio.</w:t>
+      </w:r>
+    </w:p>
+    <w:p>
+      <w:pPr>
+        <w:numPr>
+          <w:ilvl w:val="0"/>
+          <w:numId w:val="15"/>
+        </w:numPr>
+        <w:rPr>
+          <w:b/>
+          <w:bCs/>
+          <w:lang w:val="es-ES"/>
+        </w:rPr>
+      </w:pPr>
+      <w:proofErr w:type="spellStart"/>
+      <w:r>
+        <w:rPr>
+          <w:b/>
+          <w:bCs/>
+          <w:lang w:val="es-ES"/>
+        </w:rPr>
+        <w:t>Monthly</w:t>
+      </w:r>
+      <w:proofErr w:type="spellEnd"/>
+      <w:r>
+        <w:rPr>
+          <w:b/>
+          <w:bCs/>
+          <w:lang w:val="es-ES"/>
+        </w:rPr>
+        <w:t xml:space="preserve"> </w:t>
+      </w:r>
+      <w:proofErr w:type="spellStart"/>
+      <w:r>
+        <w:rPr>
+          <w:b/>
+          <w:bCs/>
+          <w:lang w:val="es-ES"/>
+        </w:rPr>
+        <w:t>Charge</w:t>
+      </w:r>
+      <w:proofErr w:type="spellEnd"/>
+      <w:r>
+        <w:rPr>
+          <w:b/>
+          <w:bCs/>
+          <w:lang w:val="es-ES"/>
+        </w:rPr>
+        <w:t>: Cargo mensual que el cliente paga por el servicio.</w:t>
+      </w:r>
+    </w:p>
+    <w:p>
+      <w:pPr>
+        <w:numPr>
+          <w:ilvl w:val="1"/>
+          <w:numId w:val="15"/>
+        </w:numPr>
+        <w:rPr>
+          <w:b/>
+          <w:bCs/>
+          <w:lang w:val="es-ES"/>
+        </w:rPr>
+      </w:pPr>
+      <w:r>
+        <w:rPr>
+          <w:b/>
+          <w:bCs/>
+          <w:i/>
+          <w:iCs/>
+          <w:lang w:val="es-ES"/>
+        </w:rPr>
+        <w:t>Convertimos los valores monetarios a números eliminando las unidades.</w:t>
+      </w:r>
+    </w:p>
+    <w:p>
+      <w:pPr>
+        <w:numPr>
+          <w:ilvl w:val="0"/>
+          <w:numId w:val="15"/>
+        </w:numPr>
+        <w:rPr>
+          <w:b/>
+          <w:bCs/>
+          <w:lang w:val="es-ES"/>
+        </w:rPr>
+      </w:pPr>
+      <w:proofErr w:type="gramStart"/>
+      <w:r>
+        <w:rPr>
+          <w:b/>
+          <w:bCs/>
+          <w:lang w:val="es-ES"/>
+        </w:rPr>
+        <w:t>Total</w:t>
+      </w:r>
+      <w:proofErr w:type="gramEnd"/>
+      <w:r>
+        <w:rPr>
+          <w:b/>
+          <w:bCs/>
+          <w:lang w:val="es-ES"/>
+        </w:rPr>
+        <w:t xml:space="preserve"> </w:t>
+      </w:r>
+      <w:proofErr w:type="spellStart"/>
+      <w:r>
+        <w:rPr>
+          <w:b/>
+          <w:bCs/>
+          <w:lang w:val="es-ES"/>
+        </w:rPr>
+        <w:t>Charges</w:t>
+      </w:r>
+      <w:proofErr w:type="spellEnd"/>
+      <w:r>
+        <w:rPr>
+          <w:b/>
+          <w:bCs/>
+          <w:lang w:val="es-ES"/>
+        </w:rPr>
+        <w:t>: Cargos totales acumulados durante la suscripción.</w:t>
+      </w:r>
+    </w:p>
+    <w:p>
+      <w:pPr>
+        <w:numPr>
+          <w:ilvl w:val="0"/>
+          <w:numId w:val="15"/>
+        </w:numPr>
+        <w:rPr>
+          <w:b/>
+          <w:bCs/>
+          <w:lang w:val="es-ES"/>
+        </w:rPr>
+      </w:pPr>
+      <w:proofErr w:type="spellStart"/>
+      <w:r>
+        <w:rPr>
+          <w:b/>
+          <w:bCs/>
+          <w:lang w:val="es-ES"/>
+        </w:rPr>
+        <w:t>Churn</w:t>
+      </w:r>
+      <w:proofErr w:type="spellEnd"/>
+      <w:r>
+        <w:rPr>
+          <w:b/>
+          <w:bCs/>
+          <w:lang w:val="es-ES"/>
+        </w:rPr>
+        <w:t xml:space="preserve"> </w:t>
+      </w:r>
+      <w:proofErr w:type="spellStart"/>
+      <w:r>
+        <w:rPr>
+          <w:b/>
+          <w:bCs/>
+          <w:lang w:val="es-ES"/>
+        </w:rPr>
+        <w:t>Category</w:t>
+      </w:r>
+      <w:proofErr w:type="spellEnd"/>
+      <w:r>
+        <w:rPr>
+          <w:b/>
+          <w:bCs/>
+          <w:lang w:val="es-ES"/>
+        </w:rPr>
+        <w:t>: Categoría que indica el motivo de la deserción (</w:t>
+      </w:r>
+      <w:proofErr w:type="spellStart"/>
+      <w:r>
+        <w:rPr>
+          <w:b/>
+          <w:bCs/>
+          <w:i/>
+          <w:iCs/>
+          <w:lang w:val="es-ES"/>
+        </w:rPr>
+        <w:t>churn</w:t>
+      </w:r>
+      <w:proofErr w:type="spellEnd"/>
+      <w:r>
+        <w:rPr>
+          <w:b/>
+          <w:bCs/>
+          <w:lang w:val="es-ES"/>
+        </w:rPr>
+        <w:t>).</w:t>
+      </w:r>
+    </w:p>
+    <w:p>
+      <w:pPr>
+        <w:numPr>
+          <w:ilvl w:val="0"/>
+          <w:numId w:val="15"/>
+        </w:numPr>
+        <w:rPr>
+          <w:b/>
+          <w:bCs/>
+          <w:lang w:val="es-ES"/>
+        </w:rPr>
+      </w:pPr>
+      <w:proofErr w:type="spellStart"/>
+      <w:r>
+        <w:rPr>
+          <w:b/>
+          <w:bCs/>
+          <w:lang w:val="es-ES"/>
+        </w:rPr>
+        <w:t>Churn</w:t>
+      </w:r>
+      <w:proofErr w:type="spellEnd"/>
+      <w:r>
+        <w:rPr>
+          <w:b/>
+          <w:bCs/>
+          <w:lang w:val="es-ES"/>
+        </w:rPr>
+        <w:t xml:space="preserve"> Reason: Razón específica por la que el cliente abandonó el servicio.</w:t>
+      </w:r>
+    </w:p>
+    <w:p>
+      <w:pPr>
+        <w:numPr>
+          <w:ilvl w:val="0"/>
+          <w:numId w:val="15"/>
+        </w:numPr>
+        <w:rPr>
+          <w:b/>
+          <w:bCs/>
+          <w:lang w:val="es-ES"/>
+        </w:rPr>
+      </w:pPr>
+      <w:proofErr w:type="spellStart"/>
+      <w:r>
+        <w:rPr>
+          <w:b/>
+          <w:bCs/>
+          <w:lang w:val="es-ES"/>
+        </w:rPr>
+        <w:t>Contact</w:t>
+      </w:r>
+      <w:proofErr w:type="spellEnd"/>
+      <w:r>
+        <w:rPr>
+          <w:b/>
+          <w:bCs/>
+          <w:lang w:val="es-ES"/>
+        </w:rPr>
+        <w:t xml:space="preserve"> Date: Fecha del último contacto con el cliente.</w:t>
+      </w:r>
+    </w:p>
+    <w:p>
+      <w:pPr>
+        <w:numPr>
+          <w:ilvl w:val="1"/>
+          <w:numId w:val="15"/>
+        </w:numPr>
+        <w:rPr>
+          <w:b/>
+          <w:bCs/>
+          <w:lang w:val="es-ES"/>
+        </w:rPr>
+      </w:pPr>
+      <w:r>
+        <w:rPr>
+          <w:b/>
+          <w:bCs/>
+          <w:i/>
+          <w:iCs/>
+          <w:lang w:val="es-ES"/>
+        </w:rPr>
+        <w:lastRenderedPageBreak/>
+        <w:t>Se formateó la fecha para que Excel interpretara los datos como datos de tipo fecha.</w:t>
+      </w:r>
+    </w:p>
+    <w:p>
+      <w:pPr>
+        <w:numPr>
+          <w:ilvl w:val="0"/>
+          <w:numId w:val="15"/>
+        </w:numPr>
+        <w:rPr>
+          <w:b/>
+          <w:bCs/>
+          <w:lang w:val="es-ES"/>
+        </w:rPr>
+      </w:pPr>
+      <w:proofErr w:type="spellStart"/>
+      <w:r>
+        <w:rPr>
+          <w:b/>
+          <w:bCs/>
+          <w:lang w:val="es-ES"/>
+        </w:rPr>
+        <w:t>Last</w:t>
+      </w:r>
+      <w:proofErr w:type="spellEnd"/>
+      <w:r>
+        <w:rPr>
+          <w:b/>
+          <w:bCs/>
+          <w:lang w:val="es-ES"/>
+        </w:rPr>
+        <w:t xml:space="preserve"> </w:t>
+      </w:r>
+      <w:proofErr w:type="spellStart"/>
+      <w:r>
+        <w:rPr>
+          <w:b/>
+          <w:bCs/>
+          <w:lang w:val="es-ES"/>
+        </w:rPr>
+        <w:t>Transaction</w:t>
+      </w:r>
+      <w:proofErr w:type="spellEnd"/>
+      <w:r>
+        <w:rPr>
+          <w:b/>
+          <w:bCs/>
+          <w:lang w:val="es-ES"/>
+        </w:rPr>
+        <w:t xml:space="preserve"> Date: Fecha de la última transacción realizada por el cliente.</w:t>
+      </w:r>
+    </w:p>
+    <w:p>
+      <w:pPr>
+        <w:numPr>
+          <w:ilvl w:val="0"/>
+          <w:numId w:val="15"/>
+        </w:numPr>
+        <w:rPr>
+          <w:b/>
+          <w:bCs/>
+          <w:lang w:val="es-ES"/>
+        </w:rPr>
+      </w:pPr>
+      <w:proofErr w:type="spellStart"/>
+      <w:r>
+        <w:rPr>
+          <w:b/>
+          <w:bCs/>
+          <w:lang w:val="es-ES"/>
+        </w:rPr>
+        <w:t>Tenure</w:t>
+      </w:r>
+      <w:proofErr w:type="spellEnd"/>
+      <w:r>
+        <w:rPr>
+          <w:b/>
+          <w:bCs/>
+          <w:lang w:val="es-ES"/>
+        </w:rPr>
+        <w:t xml:space="preserve"> (in </w:t>
+      </w:r>
+      <w:proofErr w:type="spellStart"/>
+      <w:r>
+        <w:rPr>
+          <w:b/>
+          <w:bCs/>
+          <w:lang w:val="es-ES"/>
+        </w:rPr>
+        <w:t>months</w:t>
+      </w:r>
+      <w:proofErr w:type="spellEnd"/>
+      <w:r>
+        <w:rPr>
+          <w:b/>
+          <w:bCs/>
+          <w:lang w:val="es-ES"/>
+        </w:rPr>
+        <w:t>): Tiempo total de suscripción del cliente.</w:t>
+      </w:r>
+    </w:p>
+    <w:p>
+      <w:pPr>
+        <w:numPr>
+          <w:ilvl w:val="1"/>
+          <w:numId w:val="15"/>
+        </w:numPr>
+        <w:rPr>
+          <w:b/>
+          <w:bCs/>
+          <w:lang w:val="es-ES"/>
+        </w:rPr>
+      </w:pPr>
+      <w:r>
+        <w:rPr>
+          <w:b/>
+          <w:bCs/>
+          <w:i/>
+          <w:iCs/>
+          <w:lang w:val="es-ES"/>
+        </w:rPr>
+        <w:t>Eliminamos esta columna, ya que aportaba información similar a otra.</w:t>
+      </w:r>
+    </w:p>
+    <w:p>
+      <w:pPr>
+        <w:numPr>
+          <w:ilvl w:val="0"/>
+          <w:numId w:val="15"/>
+        </w:numPr>
+        <w:rPr>
+          <w:b/>
+          <w:bCs/>
+          <w:lang w:val="es-ES"/>
+        </w:rPr>
+      </w:pPr>
+      <w:proofErr w:type="spellStart"/>
+      <w:r>
+        <w:rPr>
+          <w:b/>
+          <w:bCs/>
+          <w:lang w:val="es-ES"/>
+        </w:rPr>
+        <w:t>Customer</w:t>
+      </w:r>
+      <w:proofErr w:type="spellEnd"/>
+      <w:r>
+        <w:rPr>
+          <w:b/>
+          <w:bCs/>
+          <w:lang w:val="es-ES"/>
+        </w:rPr>
+        <w:t xml:space="preserve"> </w:t>
+      </w:r>
+      <w:proofErr w:type="spellStart"/>
+      <w:r>
+        <w:rPr>
+          <w:b/>
+          <w:bCs/>
+          <w:lang w:val="es-ES"/>
+        </w:rPr>
+        <w:t>Segment</w:t>
+      </w:r>
+      <w:proofErr w:type="spellEnd"/>
+      <w:r>
+        <w:rPr>
+          <w:b/>
+          <w:bCs/>
+          <w:lang w:val="es-ES"/>
+        </w:rPr>
+        <w:t>: Clasificación del cliente según su nivel de uso o importancia (Alto, Medio, Bajo).</w:t>
+      </w:r>
+    </w:p>
+    <w:p>
+      <w:pPr>
+        <w:numPr>
+          <w:ilvl w:val="1"/>
+          <w:numId w:val="15"/>
+        </w:numPr>
+        <w:rPr>
+          <w:b/>
+          <w:bCs/>
+          <w:lang w:val="es-ES"/>
+        </w:rPr>
+      </w:pPr>
+      <w:r>
+        <w:rPr>
+          <w:b/>
+          <w:bCs/>
+          <w:i/>
+          <w:iCs/>
+          <w:lang w:val="es-ES"/>
+        </w:rPr>
+        <w:t>Se tradujeron los datos para que todos estuvieran en inglés.</w:t>
+      </w:r>
+    </w:p>
+    <w:p>
+      <w:pPr>
+        <w:numPr>
+          <w:ilvl w:val="0"/>
+          <w:numId w:val="15"/>
+        </w:numPr>
+        <w:rPr>
+          <w:b/>
+          <w:bCs/>
+          <w:lang w:val="es-ES"/>
+        </w:rPr>
+      </w:pPr>
+      <w:proofErr w:type="spellStart"/>
+      <w:r>
+        <w:rPr>
+          <w:b/>
+          <w:bCs/>
+          <w:lang w:val="es-ES"/>
+        </w:rPr>
+        <w:t>Average</w:t>
+      </w:r>
+      <w:proofErr w:type="spellEnd"/>
+      <w:r>
+        <w:rPr>
+          <w:b/>
+          <w:bCs/>
+          <w:lang w:val="es-ES"/>
+        </w:rPr>
+        <w:t xml:space="preserve"> </w:t>
+      </w:r>
+      <w:proofErr w:type="spellStart"/>
+      <w:r>
+        <w:rPr>
+          <w:b/>
+          <w:bCs/>
+          <w:lang w:val="es-ES"/>
+        </w:rPr>
+        <w:t>Monthly</w:t>
+      </w:r>
+      <w:proofErr w:type="spellEnd"/>
+      <w:r>
+        <w:rPr>
+          <w:b/>
+          <w:bCs/>
+          <w:lang w:val="es-ES"/>
+        </w:rPr>
+        <w:t xml:space="preserve"> Expenses: Gasto promedio mensual del cliente.</w:t>
+      </w:r>
+    </w:p>
+    <w:p>
+      <w:pPr>
+        <w:numPr>
+          <w:ilvl w:val="1"/>
+          <w:numId w:val="15"/>
+        </w:numPr>
+        <w:rPr>
+          <w:b/>
+          <w:bCs/>
+          <w:lang w:val="es-ES"/>
+        </w:rPr>
+      </w:pPr>
+      <w:r>
+        <w:rPr>
+          <w:b/>
+          <w:bCs/>
+          <w:i/>
+          <w:iCs/>
+          <w:lang w:val="es-ES"/>
+        </w:rPr>
+        <w:t>Redujimos el número de decimales en esta columna.</w:t>
+      </w:r>
+    </w:p>
+    <w:p>
+      <w:pPr>
+        <w:numPr>
+          <w:ilvl w:val="0"/>
+          <w:numId w:val="15"/>
+        </w:numPr>
+        <w:rPr>
+          <w:b/>
+          <w:bCs/>
+          <w:lang w:val="es-ES"/>
+        </w:rPr>
+      </w:pPr>
+      <w:proofErr w:type="spellStart"/>
+      <w:r>
+        <w:rPr>
+          <w:b/>
+          <w:bCs/>
+          <w:lang w:val="es-ES"/>
+        </w:rPr>
+        <w:t>Number</w:t>
+      </w:r>
+      <w:proofErr w:type="spellEnd"/>
+      <w:r>
+        <w:rPr>
+          <w:b/>
+          <w:bCs/>
+          <w:lang w:val="es-ES"/>
+        </w:rPr>
+        <w:t xml:space="preserve"> </w:t>
+      </w:r>
+      <w:proofErr w:type="spellStart"/>
+      <w:r>
+        <w:rPr>
+          <w:b/>
+          <w:bCs/>
+          <w:lang w:val="es-ES"/>
+        </w:rPr>
+        <w:t>of</w:t>
+      </w:r>
+      <w:proofErr w:type="spellEnd"/>
+      <w:r>
+        <w:rPr>
+          <w:b/>
+          <w:bCs/>
+          <w:lang w:val="es-ES"/>
+        </w:rPr>
+        <w:t xml:space="preserve"> </w:t>
+      </w:r>
+      <w:proofErr w:type="spellStart"/>
+      <w:r>
+        <w:rPr>
+          <w:b/>
+          <w:bCs/>
+          <w:lang w:val="es-ES"/>
+        </w:rPr>
+        <w:t>Complaints</w:t>
+      </w:r>
+      <w:proofErr w:type="spellEnd"/>
+      <w:r>
+        <w:rPr>
+          <w:b/>
+          <w:bCs/>
+          <w:lang w:val="es-ES"/>
+        </w:rPr>
+        <w:t xml:space="preserve"> </w:t>
+      </w:r>
+      <w:proofErr w:type="spellStart"/>
+      <w:r>
+        <w:rPr>
+          <w:b/>
+          <w:bCs/>
+          <w:lang w:val="es-ES"/>
+        </w:rPr>
+        <w:t>or</w:t>
+      </w:r>
+      <w:proofErr w:type="spellEnd"/>
+      <w:r>
+        <w:rPr>
+          <w:b/>
+          <w:bCs/>
+          <w:lang w:val="es-ES"/>
+        </w:rPr>
+        <w:t xml:space="preserve"> </w:t>
+      </w:r>
+      <w:proofErr w:type="spellStart"/>
+      <w:r>
+        <w:rPr>
+          <w:b/>
+          <w:bCs/>
+          <w:lang w:val="es-ES"/>
+        </w:rPr>
+        <w:t>Support</w:t>
+      </w:r>
+      <w:proofErr w:type="spellEnd"/>
+      <w:r>
+        <w:rPr>
+          <w:b/>
+          <w:bCs/>
+          <w:lang w:val="es-ES"/>
+        </w:rPr>
+        <w:t>: Número de quejas o interacciones con el servicio de soporte.</w:t>
+      </w:r>
+    </w:p>
+    <w:p>
+      <w:pPr>
+        <w:numPr>
+          <w:ilvl w:val="0"/>
+          <w:numId w:val="15"/>
+        </w:numPr>
+        <w:rPr>
+          <w:b/>
+          <w:bCs/>
+          <w:lang w:val="es-ES"/>
+        </w:rPr>
+      </w:pPr>
+      <w:proofErr w:type="spellStart"/>
+      <w:r>
+        <w:rPr>
+          <w:b/>
+          <w:bCs/>
+          <w:lang w:val="es-ES"/>
+        </w:rPr>
+        <w:t>Preferred</w:t>
+      </w:r>
+      <w:proofErr w:type="spellEnd"/>
+      <w:r>
+        <w:rPr>
+          <w:b/>
+          <w:bCs/>
+          <w:lang w:val="es-ES"/>
+        </w:rPr>
+        <w:t xml:space="preserve"> </w:t>
+      </w:r>
+      <w:proofErr w:type="spellStart"/>
+      <w:r>
+        <w:rPr>
+          <w:b/>
+          <w:bCs/>
+          <w:lang w:val="es-ES"/>
+        </w:rPr>
+        <w:t>Contact</w:t>
+      </w:r>
+      <w:proofErr w:type="spellEnd"/>
+      <w:r>
+        <w:rPr>
+          <w:b/>
+          <w:bCs/>
+          <w:lang w:val="es-ES"/>
+        </w:rPr>
+        <w:t xml:space="preserve"> </w:t>
+      </w:r>
+      <w:proofErr w:type="spellStart"/>
+      <w:r>
+        <w:rPr>
+          <w:b/>
+          <w:bCs/>
+          <w:lang w:val="es-ES"/>
+        </w:rPr>
+        <w:t>Method</w:t>
+      </w:r>
+      <w:proofErr w:type="spellEnd"/>
+      <w:r>
+        <w:rPr>
+          <w:b/>
+          <w:bCs/>
+          <w:lang w:val="es-ES"/>
+        </w:rPr>
+        <w:t>: Método preferido para ser contactado (email, teléfono, etc.).</w:t>
+      </w:r>
+    </w:p>
+    <w:p>
+      <w:pPr>
+        <w:numPr>
+          <w:ilvl w:val="1"/>
+          <w:numId w:val="15"/>
+        </w:numPr>
+        <w:rPr>
+          <w:b/>
+          <w:bCs/>
+          <w:lang w:val="es-ES"/>
+        </w:rPr>
+      </w:pPr>
+      <w:r>
+        <w:rPr>
+          <w:b/>
+          <w:bCs/>
+          <w:i/>
+          <w:iCs/>
+          <w:lang w:val="es-ES"/>
+        </w:rPr>
+        <w:t>Se formatearon los datos para estandarizar el idioma.</w:t>
+      </w:r>
+    </w:p>
+    <w:p>
+      <w:pPr>
+        <w:numPr>
+          <w:ilvl w:val="0"/>
+          <w:numId w:val="15"/>
+        </w:numPr>
+        <w:rPr>
+          <w:b/>
+          <w:bCs/>
+          <w:lang w:val="es-ES"/>
+        </w:rPr>
+      </w:pPr>
+      <w:proofErr w:type="spellStart"/>
+      <w:r>
+        <w:rPr>
+          <w:b/>
+          <w:bCs/>
+          <w:lang w:val="es-ES"/>
+        </w:rPr>
+        <w:t>Applied</w:t>
+      </w:r>
+      <w:proofErr w:type="spellEnd"/>
+      <w:r>
+        <w:rPr>
+          <w:b/>
+          <w:bCs/>
+          <w:lang w:val="es-ES"/>
+        </w:rPr>
+        <w:t xml:space="preserve"> </w:t>
+      </w:r>
+      <w:proofErr w:type="spellStart"/>
+      <w:r>
+        <w:rPr>
+          <w:b/>
+          <w:bCs/>
+          <w:lang w:val="es-ES"/>
+        </w:rPr>
+        <w:t>Discount</w:t>
+      </w:r>
+      <w:proofErr w:type="spellEnd"/>
+      <w:r>
+        <w:rPr>
+          <w:b/>
+          <w:bCs/>
+          <w:lang w:val="es-ES"/>
+        </w:rPr>
+        <w:t>: Indica si se ha aplicado algún descuento al cliente.</w:t>
+      </w:r>
+    </w:p>
+    <w:p>
+      <w:pPr>
+        <w:numPr>
+          <w:ilvl w:val="1"/>
+          <w:numId w:val="15"/>
+        </w:numPr>
+        <w:rPr>
+          <w:b/>
+          <w:bCs/>
+          <w:lang w:val="es-ES"/>
+        </w:rPr>
+      </w:pPr>
+      <w:r>
+        <w:rPr>
+          <w:b/>
+          <w:bCs/>
+          <w:i/>
+          <w:iCs/>
+          <w:lang w:val="es-ES"/>
+        </w:rPr>
+        <w:t>Se formatearon los datos para que todos estuvieran en inglés.</w:t>
+      </w:r>
+    </w:p>
+    <w:p>
+      <w:pPr>
+        <w:numPr>
+          <w:ilvl w:val="0"/>
+          <w:numId w:val="15"/>
+        </w:numPr>
+        <w:rPr>
+          <w:b/>
+          <w:bCs/>
+          <w:lang w:val="es-ES"/>
+        </w:rPr>
+      </w:pPr>
+      <w:r>
+        <w:rPr>
+          <w:b/>
+          <w:bCs/>
+          <w:lang w:val="es-ES"/>
+        </w:rPr>
+        <w:t>Hobby: Pasatiempos del cliente.</w:t>
+      </w:r>
+    </w:p>
+    <w:p>
+      <w:pPr>
+        <w:numPr>
+          <w:ilvl w:val="1"/>
+          <w:numId w:val="15"/>
+        </w:numPr>
+        <w:rPr>
+          <w:b/>
+          <w:bCs/>
+          <w:lang w:val="es-ES"/>
+        </w:rPr>
+      </w:pPr>
+      <w:r>
+        <w:rPr>
+          <w:b/>
+          <w:bCs/>
+          <w:i/>
+          <w:iCs/>
+          <w:lang w:val="es-ES"/>
+        </w:rPr>
+        <w:t>Eliminamos esta columna ya que no nos aporta valor en el análisis.</w:t>
+      </w:r>
+    </w:p>
+    <w:p>
+      <w:pPr>
+        <w:numPr>
+          <w:ilvl w:val="0"/>
+          <w:numId w:val="15"/>
+        </w:numPr>
+        <w:rPr>
+          <w:b/>
+          <w:bCs/>
           <w:lang w:val="es-ES"/>
         </w:rPr>
       </w:pPr>
@@ -727,8 +2139,44 @@
           <w:bCs/>
           <w:lang w:val="es-ES"/>
         </w:rPr>
-        <w:t xml:space="preserve"> e </w:t>
-      </w:r>
+        <w:t>: Programa de televisión favorito del cliente.</w:t>
+      </w:r>
+    </w:p>
+    <w:p>
+      <w:pPr>
+        <w:numPr>
+          <w:ilvl w:val="1"/>
+          <w:numId w:val="15"/>
+        </w:numPr>
+        <w:rPr>
+          <w:b/>
+          <w:bCs/>
+          <w:lang w:val="es-ES"/>
+        </w:rPr>
+      </w:pPr>
+      <w:r>
+        <w:rPr>
+          <w:b/>
+          <w:bCs/>
+          <w:i/>
+          <w:iCs/>
+          <w:lang w:val="es-ES"/>
+        </w:rPr>
+        <w:t>Eliminamos esta columna ya que no nos aporta valor en el análisis.</w:t>
+      </w:r>
+    </w:p>
+    <w:p>
+      <w:pPr>
+        <w:numPr>
+          <w:ilvl w:val="0"/>
+          <w:numId w:val="15"/>
+        </w:numPr>
+        <w:rPr>
+          <w:b/>
+          <w:bCs/>
+          <w:lang w:val="es-ES"/>
+        </w:rPr>
+      </w:pPr>
       <w:proofErr w:type="spellStart"/>
       <w:r>
         <w:rPr>
@@ -745,13 +2193,223 @@
           <w:bCs/>
           <w:lang w:val="es-ES"/>
         </w:rPr>
-        <w:t xml:space="preserve"> Notes:</w:t>
-      </w:r>
-      <w:r>
-        <w:rPr>
-          <w:lang w:val="es-ES"/>
-        </w:rPr>
-        <w:t xml:space="preserve"> Evaluar si son relevantes para el modelo final.</w:t>
+        <w:t xml:space="preserve"> Notes: Notas internas relacionadas con el cliente.</w:t>
+      </w:r>
+    </w:p>
+    <w:p>
+      <w:pPr>
+        <w:numPr>
+          <w:ilvl w:val="1"/>
+          <w:numId w:val="15"/>
+        </w:numPr>
+        <w:rPr>
+          <w:b/>
+          <w:bCs/>
+          <w:lang w:val="es-ES"/>
+        </w:rPr>
+      </w:pPr>
+      <w:r>
+        <w:rPr>
+          <w:b/>
+          <w:bCs/>
+          <w:i/>
+          <w:iCs/>
+          <w:lang w:val="es-ES"/>
+        </w:rPr>
+        <w:t>Eliminamos esta columna ya que no nos aporta valor en el análisis.</w:t>
+      </w:r>
+    </w:p>
+    <w:p>
+      <w:pPr>
+        <w:rPr>
+          <w:b/>
+          <w:bCs/>
+          <w:lang w:val="es-ES"/>
+        </w:rPr>
+      </w:pPr>
+      <w:r>
+        <w:rPr>
+          <w:b/>
+          <w:bCs/>
+          <w:lang w:val="es-ES"/>
+        </w:rPr>
+        <w:t>Columnas relevantes para nuestro análisis:</w:t>
+      </w:r>
+    </w:p>
+    <w:p>
+      <w:pPr>
+        <w:numPr>
+          <w:ilvl w:val="0"/>
+          <w:numId w:val="16"/>
+        </w:numPr>
+        <w:rPr>
+          <w:b/>
+          <w:bCs/>
+          <w:lang w:val="es-ES"/>
+        </w:rPr>
+      </w:pPr>
+      <w:proofErr w:type="spellStart"/>
+      <w:r>
+        <w:rPr>
+          <w:b/>
+          <w:bCs/>
+          <w:lang w:val="es-ES"/>
+        </w:rPr>
+        <w:t>Churn</w:t>
+      </w:r>
+      <w:proofErr w:type="spellEnd"/>
+      <w:r>
+        <w:rPr>
+          <w:b/>
+          <w:bCs/>
+          <w:lang w:val="es-ES"/>
+        </w:rPr>
+        <w:t xml:space="preserve"> </w:t>
+      </w:r>
+      <w:proofErr w:type="spellStart"/>
+      <w:r>
+        <w:rPr>
+          <w:b/>
+          <w:bCs/>
+          <w:lang w:val="es-ES"/>
+        </w:rPr>
+        <w:t>label</w:t>
+      </w:r>
+      <w:proofErr w:type="spellEnd"/>
+      <w:r>
+        <w:rPr>
+          <w:b/>
+          <w:bCs/>
+          <w:lang w:val="es-ES"/>
+        </w:rPr>
+        <w:t>.</w:t>
+      </w:r>
+    </w:p>
+    <w:p>
+      <w:pPr>
+        <w:numPr>
+          <w:ilvl w:val="0"/>
+          <w:numId w:val="16"/>
+        </w:numPr>
+        <w:rPr>
+          <w:b/>
+          <w:bCs/>
+          <w:lang w:val="es-ES"/>
+        </w:rPr>
+      </w:pPr>
+      <w:r>
+        <w:rPr>
+          <w:b/>
+          <w:bCs/>
+          <w:lang w:val="es-ES"/>
+        </w:rPr>
+        <w:t>Duración de la cuenta.</w:t>
+      </w:r>
+    </w:p>
+    <w:p>
+      <w:pPr>
+        <w:numPr>
+          <w:ilvl w:val="0"/>
+          <w:numId w:val="16"/>
+        </w:numPr>
+        <w:rPr>
+          <w:b/>
+          <w:bCs/>
+          <w:lang w:val="es-ES"/>
+        </w:rPr>
+      </w:pPr>
+      <w:r>
+        <w:rPr>
+          <w:b/>
+          <w:bCs/>
+          <w:lang w:val="es-ES"/>
+        </w:rPr>
+        <w:t>Frecuencia de llamadas a atención al cliente.</w:t>
+      </w:r>
+    </w:p>
+    <w:p>
+      <w:pPr>
+        <w:numPr>
+          <w:ilvl w:val="0"/>
+          <w:numId w:val="16"/>
+        </w:numPr>
+        <w:rPr>
+          <w:b/>
+          <w:bCs/>
+          <w:lang w:val="es-ES"/>
+        </w:rPr>
+      </w:pPr>
+      <w:r>
+        <w:rPr>
+          <w:b/>
+          <w:bCs/>
+          <w:lang w:val="es-ES"/>
+        </w:rPr>
+        <w:t>Número de quejas o soporte.</w:t>
+      </w:r>
+    </w:p>
+    <w:p>
+      <w:pPr>
+        <w:numPr>
+          <w:ilvl w:val="0"/>
+          <w:numId w:val="16"/>
+        </w:numPr>
+        <w:rPr>
+          <w:b/>
+          <w:bCs/>
+          <w:lang w:val="es-ES"/>
+        </w:rPr>
+      </w:pPr>
+      <w:r>
+        <w:rPr>
+          <w:b/>
+          <w:bCs/>
+          <w:lang w:val="es-ES"/>
+        </w:rPr>
+        <w:lastRenderedPageBreak/>
+        <w:t>Método de pago utilizado.</w:t>
+      </w:r>
+    </w:p>
+    <w:p>
+      <w:pPr>
+        <w:numPr>
+          <w:ilvl w:val="0"/>
+          <w:numId w:val="16"/>
+        </w:numPr>
+        <w:rPr>
+          <w:b/>
+          <w:bCs/>
+          <w:lang w:val="es-ES"/>
+        </w:rPr>
+      </w:pPr>
+      <w:r>
+        <w:rPr>
+          <w:b/>
+          <w:bCs/>
+          <w:lang w:val="es-ES"/>
+        </w:rPr>
+        <w:t>Tipo de contrato.</w:t>
+      </w:r>
+    </w:p>
+    <w:p>
+      <w:pPr>
+        <w:numPr>
+          <w:ilvl w:val="0"/>
+          <w:numId w:val="16"/>
+        </w:numPr>
+        <w:rPr>
+          <w:b/>
+          <w:bCs/>
+          <w:lang w:val="es-ES"/>
+        </w:rPr>
+      </w:pPr>
+      <w:r>
+        <w:rPr>
+          <w:b/>
+          <w:bCs/>
+          <w:lang w:val="es-ES"/>
+        </w:rPr>
+        <w:t>Segmento de cliente y su relación con el abandono.</w:t>
       </w:r>
     </w:p>
     <w:p>
@@ -1360,6 +3018,155 @@
     </w:lvl>
   </w:abstractNum>
   <w:abstractNum w:abstractNumId="12" w15:restartNumberingAfterBreak="0">
+    <w:nsid w:val="2E842B9B"/>
+    <w:multiLevelType w:val="multilevel"/>
+    <w:tmpl w:val="3DD21198"/>
+    <w:lvl w:ilvl="0">
+      <w:start w:val="1"/>
+      <w:numFmt w:val="bullet"/>
+      <w:lvlText w:val=""/>
+      <w:lvlJc w:val="left"/>
+      <w:pPr>
+        <w:tabs>
+          <w:tab w:val="num" w:pos="720"/>
+        </w:tabs>
+        <w:ind w:left="720" w:hanging="360"/>
+      </w:pPr>
+      <w:rPr>
+        <w:rFonts w:ascii="Symbol" w:hAnsi="Symbol" w:hint="default"/>
+        <w:sz w:val="20"/>
+      </w:rPr>
+    </w:lvl>
+    <w:lvl w:ilvl="1" w:tentative="1">
+      <w:start w:val="1"/>
+      <w:numFmt w:val="bullet"/>
+      <w:lvlText w:val="o"/>
+      <w:lvlJc w:val="left"/>
+      <w:pPr>
+        <w:tabs>
+          <w:tab w:val="num" w:pos="1440"/>
+        </w:tabs>
+        <w:ind w:left="1440" w:hanging="360"/>
+      </w:pPr>
+      <w:rPr>
+        <w:rFonts w:ascii="Courier New" w:hAnsi="Courier New" w:hint="default"/>
+        <w:sz w:val="20"/>
+      </w:rPr>
+    </w:lvl>
+    <w:lvl w:ilvl="2" w:tentative="1">
+      <w:start w:val="1"/>
+      <w:numFmt w:val="bullet"/>
+      <w:lvlText w:val=""/>
+      <w:lvlJc w:val="left"/>
+      <w:pPr>
+        <w:tabs>
+          <w:tab w:val="num" w:pos="2160"/>
+        </w:tabs>
+        <w:ind w:left="2160" w:hanging="360"/>
+      </w:pPr>
+      <w:rPr>
+        <w:rFonts w:ascii="Wingdings" w:hAnsi="Wingdings" w:hint="default"/>
+        <w:sz w:val="20"/>
+      </w:rPr>
+    </w:lvl>
+    <w:lvl w:ilvl="3" w:tentative="1">
+      <w:start w:val="1"/>
+      <w:numFmt w:val="bullet"/>
+      <w:lvlText w:val=""/>
+      <w:lvlJc w:val="left"/>
+      <w:pPr>
+        <w:tabs>
+          <w:tab w:val="num" w:pos="2880"/>
+        </w:tabs>
+        <w:ind w:left="2880" w:hanging="360"/>
+      </w:pPr>
+      <w:rPr>
+        <w:rFonts w:ascii="Wingdings" w:hAnsi="Wingdings" w:hint="default"/>
+        <w:sz w:val="20"/>
+      </w:rPr>
+    </w:lvl>
+    <w:lvl w:ilvl="4" w:tentative="1">
+      <w:start w:val="1"/>
+      <w:numFmt w:val="bullet"/>
+      <w:lvlText w:val=""/>
+      <w:lvlJc w:val="left"/>
+      <w:pPr>
+        <w:tabs>
+          <w:tab w:val="num" w:pos="3600"/>
+        </w:tabs>
+        <w:ind w:left="3600" w:hanging="360"/>
+      </w:pPr>
+      <w:rPr>
+        <w:rFonts w:ascii="Wingdings" w:hAnsi="Wingdings" w:hint="default"/>
+        <w:sz w:val="20"/>
+      </w:rPr>
+    </w:lvl>
+    <w:lvl w:ilvl="5" w:tentative="1">
+      <w:start w:val="1"/>
+      <w:numFmt w:val="bullet"/>
+      <w:lvlText w:val=""/>
+      <w:lvlJc w:val="left"/>
+      <w:pPr>
+        <w:tabs>
+          <w:tab w:val="num" w:pos="4320"/>
+        </w:tabs>
+        <w:ind w:left="4320" w:hanging="360"/>
+      </w:pPr>
+      <w:rPr>
+        <w:rFonts w:ascii="Wingdings" w:hAnsi="Wingdings" w:hint="default"/>
+        <w:sz w:val="20"/>
+      </w:rPr>
+    </w:lvl>
+    <w:lvl w:ilvl="6" w:tentative="1">
+      <w:start w:val="1"/>
+      <w:numFmt w:val="bullet"/>
+      <w:lvlText w:val=""/>
+      <w:lvlJc w:val="left"/>
+      <w:pPr>
+        <w:tabs>
+          <w:tab w:val="num" w:pos="5040"/>
+        </w:tabs>
+        <w:ind w:left="5040" w:hanging="360"/>
+      </w:pPr>
+      <w:rPr>
+        <w:rFonts w:ascii="Wingdings" w:hAnsi="Wingdings" w:hint="default"/>
+        <w:sz w:val="20"/>
+      </w:rPr>
+    </w:lvl>
+    <w:lvl w:ilvl="7" w:tentative="1">
+      <w:start w:val="1"/>
+      <w:numFmt w:val="bullet"/>
+      <w:lvlText w:val=""/>
+      <w:lvlJc w:val="left"/>
+      <w:pPr>
+        <w:tabs>
+          <w:tab w:val="num" w:pos="5760"/>
+        </w:tabs>
+        <w:ind w:left="5760" w:hanging="360"/>
+      </w:pPr>
+      <w:rPr>
+        <w:rFonts w:ascii="Wingdings" w:hAnsi="Wingdings" w:hint="default"/>
+        <w:sz w:val="20"/>
+      </w:rPr>
+    </w:lvl>
+    <w:lvl w:ilvl="8" w:tentative="1">
+      <w:start w:val="1"/>
+      <w:numFmt w:val="bullet"/>
+      <w:lvlText w:val=""/>
+      <w:lvlJc w:val="left"/>
+      <w:pPr>
+        <w:tabs>
+          <w:tab w:val="num" w:pos="6480"/>
+        </w:tabs>
+        <w:ind w:left="6480" w:hanging="360"/>
+      </w:pPr>
+      <w:rPr>
+        <w:rFonts w:ascii="Wingdings" w:hAnsi="Wingdings" w:hint="default"/>
+        <w:sz w:val="20"/>
+      </w:rPr>
+    </w:lvl>
+  </w:abstractNum>
+  <w:abstractNum w:abstractNumId="13" w15:restartNumberingAfterBreak="0">
     <w:nsid w:val="3CB948B7"/>
     <w:multiLevelType w:val="multilevel"/>
     <w:tmpl w:val="B77CAEE0"/>
@@ -1472,7 +3279,124 @@
       </w:pPr>
     </w:lvl>
   </w:abstractNum>
-  <w:abstractNum w:abstractNumId="13" w15:restartNumberingAfterBreak="0">
+  <w:abstractNum w:abstractNumId="14" w15:restartNumberingAfterBreak="0">
+    <w:nsid w:val="727D7FC4"/>
+    <w:multiLevelType w:val="multilevel"/>
+    <w:tmpl w:val="B09CE4D6"/>
+    <w:lvl w:ilvl="0">
+      <w:start w:val="1"/>
+      <w:numFmt w:val="decimal"/>
+      <w:lvlText w:val="%1."/>
+      <w:lvlJc w:val="left"/>
+      <w:pPr>
+        <w:tabs>
+          <w:tab w:val="num" w:pos="720"/>
+        </w:tabs>
+        <w:ind w:left="720" w:hanging="360"/>
+      </w:pPr>
+    </w:lvl>
+    <w:lvl w:ilvl="1">
+      <w:start w:val="1"/>
+      <w:numFmt w:val="bullet"/>
+      <w:lvlText w:val="o"/>
+      <w:lvlJc w:val="left"/>
+      <w:pPr>
+        <w:tabs>
+          <w:tab w:val="num" w:pos="1440"/>
+        </w:tabs>
+        <w:ind w:left="1440" w:hanging="360"/>
+      </w:pPr>
+      <w:rPr>
+        <w:rFonts w:ascii="Courier New" w:hAnsi="Courier New" w:hint="default"/>
+        <w:sz w:val="20"/>
+      </w:rPr>
+    </w:lvl>
+    <w:lvl w:ilvl="2" w:tentative="1">
+      <w:start w:val="1"/>
+      <w:numFmt w:val="decimal"/>
+      <w:lvlText w:val="%3."/>
+      <w:lvlJc w:val="left"/>
+      <w:pPr>
+        <w:tabs>
+          <w:tab w:val="num" w:pos="2160"/>
+        </w:tabs>
+        <w:ind w:left="2160" w:hanging="360"/>
+      </w:pPr>
+    </w:lvl>
+    <w:lvl w:ilvl="3" w:tentative="1">
+      <w:start w:val="1"/>
+      <w:numFmt w:val="decimal"/>
+      <w:lvlText w:val="%4."/>
+      <w:lvlJc w:val="left"/>
+      <w:pPr>
+        <w:tabs>
+          <w:tab w:val="num" w:pos="2880"/>
+        </w:tabs>
+        <w:ind w:left="2880" w:hanging="360"/>
+      </w:pPr>
+    </w:lvl>
+    <w:lvl w:ilvl="4" w:tentative="1">
+      <w:start w:val="1"/>
+      <w:numFmt w:val="decimal"/>
+      <w:lvlText w:val="%5."/>
+      <w:lvlJc w:val="left"/>
+      <w:pPr>
+        <w:tabs>
+          <w:tab w:val="num" w:pos="3600"/>
+        </w:tabs>
+        <w:ind w:left="3600" w:hanging="360"/>
+      </w:pPr>
+    </w:lvl>
+    <w:lvl w:ilvl="5" w:tentative="1">
+      <w:start w:val="1"/>
+      <w:numFmt w:val="decimal"/>
+      <w:lvlText w:val="%6."/>
+      <w:lvlJc w:val="left"/>
+      <w:pPr>
+        <w:tabs>
+          <w:tab w:val="num" w:pos="4320"/>
+        </w:tabs>
+        <w:ind w:left="4320" w:hanging="360"/>
+      </w:pPr>
+    </w:lvl>
+    <w:lvl w:ilvl="6" w:tentative="1">
+      <w:start w:val="1"/>
+      <w:numFmt w:val="decimal"/>
+      <w:lvlText w:val="%7."/>
+      <w:lvlJc w:val="left"/>
+      <w:pPr>
+        <w:tabs>
+          <w:tab w:val="num" w:pos="5040"/>
+        </w:tabs>
+        <w:ind w:left="5040" w:hanging="360"/>
+      </w:pPr>
+    </w:lvl>
+    <w:lvl w:ilvl="7" w:tentative="1">
+      <w:start w:val="1"/>
+      <w:numFmt w:val="decimal"/>
+      <w:lvlText w:val="%8."/>
+      <w:lvlJc w:val="left"/>
+      <w:pPr>
+        <w:tabs>
+          <w:tab w:val="num" w:pos="5760"/>
+        </w:tabs>
+        <w:ind w:left="5760" w:hanging="360"/>
+      </w:pPr>
+    </w:lvl>
+    <w:lvl w:ilvl="8" w:tentative="1">
+      <w:start w:val="1"/>
+      <w:numFmt w:val="decimal"/>
+      <w:lvlText w:val="%9."/>
+      <w:lvlJc w:val="left"/>
+      <w:pPr>
+        <w:tabs>
+          <w:tab w:val="num" w:pos="6480"/>
+        </w:tabs>
+        <w:ind w:left="6480" w:hanging="360"/>
+      </w:pPr>
+    </w:lvl>
+  </w:abstractNum>
+  <w:abstractNum w:abstractNumId="15" w15:restartNumberingAfterBreak="0">
     <w:nsid w:val="78756939"/>
     <w:multiLevelType w:val="multilevel"/>
     <w:tmpl w:val="F89C06CC"/>
@@ -1623,13 +3547,19 @@
     <w:abstractNumId w:val="11"/>
   </w:num>
   <w:num w:numId="12" w16cid:durableId="906765162">
-    <w:abstractNumId w:val="12"/>
+    <w:abstractNumId w:val="13"/>
   </w:num>
   <w:num w:numId="13" w16cid:durableId="1955094735">
     <w:abstractNumId w:val="9"/>
   </w:num>
   <w:num w:numId="14" w16cid:durableId="309216134">
-    <w:abstractNumId w:val="13"/>
+    <w:abstractNumId w:val="15"/>
+  </w:num>
+  <w:num w:numId="15" w16cid:durableId="1440758074">
+    <w:abstractNumId w:val="14"/>
+  </w:num>
+  <w:num w:numId="16" w16cid:durableId="941575435">
+    <w:abstractNumId w:val="12"/>
   </w:num>
 </w:numbering>
 </file>

</xml_diff>

<commit_message>
documento nuevo añadido, recap tercera sesion
</commit_message>
<xml_diff>
--- a/Documentos/Recap segunda sesion.docx
+++ b/Documentos/Recap segunda sesion.docx
@@ -60,7 +60,7 @@
           <w:bCs/>
           <w:lang w:val="es-ES"/>
         </w:rPr>
-        <w:t>En esta sesión de trabajo hemos seguido explorando el conjunto de datos eliminando los datos irrelevantes. Además, comprobamos que los datos tenían el tipo que les correspondía y normalizamos los datos para que siguieran el mismo formato.</w:t>
+        <w:t>En esta sesión de trabajo hemos seguido explorando el conjunto de datos eliminando los datos irrelevantes. Además, comprobamos que los datos tenían el tipo que les correspondía y normalizamos los datos para que estos siguieran el mismo formato.</w:t>
       </w:r>
     </w:p>
     <w:p>
@@ -136,7 +136,7 @@
       <w:pPr>
         <w:numPr>
           <w:ilvl w:val="0"/>
-          <w:numId w:val="15"/>
+          <w:numId w:val="19"/>
         </w:numPr>
         <w:rPr>
           <w:b/>
@@ -167,7 +167,7 @@
       <w:pPr>
         <w:numPr>
           <w:ilvl w:val="1"/>
-          <w:numId w:val="15"/>
+          <w:numId w:val="19"/>
         </w:numPr>
         <w:rPr>
           <w:b/>
@@ -179,18 +179,16 @@
         <w:rPr>
           <w:b/>
           <w:bCs/>
-          <w:i/>
-          <w:iCs/>
           <w:lang w:val="es-ES"/>
         </w:rPr>
-        <w:t>Utilizamos un formato condicional para resaltar si había algún identificador duplicado. Encontramos que sí había duplicados.</w:t>
+        <w:t>Utilizamos un formato condicional para resaltar si había algún identificador duplicado. Encontramos que sí que había duplicados.</w:t>
       </w:r>
     </w:p>
     <w:p>
       <w:pPr>
         <w:numPr>
           <w:ilvl w:val="0"/>
-          <w:numId w:val="15"/>
+          <w:numId w:val="19"/>
         </w:numPr>
         <w:rPr>
           <w:b/>
@@ -232,50 +230,14 @@
           <w:bCs/>
           <w:lang w:val="es-ES"/>
         </w:rPr>
-        <w:t>: Etiqueta que indica si el cliente se fue (</w:t>
-      </w:r>
-      <w:r>
-        <w:rPr>
-          <w:b/>
-          <w:bCs/>
-          <w:i/>
-          <w:iCs/>
-          <w:lang w:val="es-ES"/>
-        </w:rPr>
-        <w:t>Yes</w:t>
-      </w:r>
-      <w:r>
-        <w:rPr>
-          <w:b/>
-          <w:bCs/>
-          <w:lang w:val="es-ES"/>
-        </w:rPr>
-        <w:t>) o no (</w:t>
-      </w:r>
-      <w:r>
-        <w:rPr>
-          <w:b/>
-          <w:bCs/>
-          <w:i/>
-          <w:iCs/>
-          <w:lang w:val="es-ES"/>
-        </w:rPr>
-        <w:t>No</w:t>
-      </w:r>
-      <w:r>
-        <w:rPr>
-          <w:b/>
-          <w:bCs/>
-          <w:lang w:val="es-ES"/>
-        </w:rPr>
-        <w:t>).</w:t>
+        <w:t>: Etiqueta que indica si el cliente se fue (Yes) o no (No).</w:t>
       </w:r>
     </w:p>
     <w:p>
       <w:pPr>
         <w:numPr>
           <w:ilvl w:val="0"/>
-          <w:numId w:val="15"/>
+          <w:numId w:val="19"/>
         </w:numPr>
         <w:rPr>
           <w:b/>
@@ -306,7 +268,7 @@
       <w:pPr>
         <w:numPr>
           <w:ilvl w:val="1"/>
-          <w:numId w:val="15"/>
+          <w:numId w:val="19"/>
         </w:numPr>
         <w:rPr>
           <w:b/>
@@ -318,19 +280,15 @@
         <w:rPr>
           <w:b/>
           <w:bCs/>
-          <w:i/>
-          <w:iCs/>
           <w:lang w:val="es-ES"/>
         </w:rPr>
-        <w:t xml:space="preserve">Comprobamos que ambas columnas tenían exactamente los mismos datos. Todos los 'yes' eran 1 y los 'no' eran 0. Eliminamos la columna </w:t>
+        <w:t xml:space="preserve">Comprobamos que ambas columnas tenían exactamente los mismos datos. Todos los 'Yes' eran 1 y los 'No' eran 0. Eliminamos la columna </w:t>
       </w:r>
       <w:proofErr w:type="spellStart"/>
       <w:r>
         <w:rPr>
           <w:b/>
           <w:bCs/>
-          <w:i/>
-          <w:iCs/>
           <w:lang w:val="es-ES"/>
         </w:rPr>
         <w:t>Churned</w:t>
@@ -340,18 +298,16 @@
         <w:rPr>
           <w:b/>
           <w:bCs/>
-          <w:i/>
-          <w:iCs/>
           <w:lang w:val="es-ES"/>
         </w:rPr>
-        <w:t xml:space="preserve"> ya que en este caso nos interesan más los valores de 'yes' y 'no'.</w:t>
+        <w:t xml:space="preserve"> ya que en este caso no interesaban más los valores de 'Yes' y 'No' que los numéricos.</w:t>
       </w:r>
     </w:p>
     <w:p>
       <w:pPr>
         <w:numPr>
           <w:ilvl w:val="0"/>
-          <w:numId w:val="15"/>
+          <w:numId w:val="19"/>
         </w:numPr>
         <w:rPr>
           <w:b/>
@@ -411,430 +367,14 @@
           <w:bCs/>
           <w:lang w:val="es-ES"/>
         </w:rPr>
-        <w:t>): Tiempo que el cliente ha estado suscrito al servicio, en meses.</w:t>
+        <w:t>): Tiempo que el cliente ha estado suscrito al servicio.</w:t>
       </w:r>
     </w:p>
     <w:p>
       <w:pPr>
         <w:numPr>
           <w:ilvl w:val="0"/>
-          <w:numId w:val="15"/>
-        </w:numPr>
-        <w:rPr>
-          <w:b/>
-          <w:bCs/>
-          <w:lang w:val="es-ES"/>
-        </w:rPr>
-      </w:pPr>
-      <w:proofErr w:type="spellStart"/>
-      <w:r>
-        <w:rPr>
-          <w:b/>
-          <w:bCs/>
-          <w:lang w:val="es-ES"/>
-        </w:rPr>
-        <w:t>Customer</w:t>
-      </w:r>
-      <w:proofErr w:type="spellEnd"/>
-      <w:r>
-        <w:rPr>
-          <w:b/>
-          <w:bCs/>
-          <w:lang w:val="es-ES"/>
-        </w:rPr>
-        <w:t xml:space="preserve"> </w:t>
-      </w:r>
-      <w:proofErr w:type="spellStart"/>
-      <w:r>
-        <w:rPr>
-          <w:b/>
-          <w:bCs/>
-          <w:lang w:val="es-ES"/>
-        </w:rPr>
-        <w:t>Service</w:t>
-      </w:r>
-      <w:proofErr w:type="spellEnd"/>
-      <w:r>
-        <w:rPr>
-          <w:b/>
-          <w:bCs/>
-          <w:lang w:val="es-ES"/>
-        </w:rPr>
-        <w:t xml:space="preserve"> </w:t>
-      </w:r>
-      <w:proofErr w:type="spellStart"/>
-      <w:r>
-        <w:rPr>
-          <w:b/>
-          <w:bCs/>
-          <w:lang w:val="es-ES"/>
-        </w:rPr>
-        <w:t>Calls</w:t>
-      </w:r>
-      <w:proofErr w:type="spellEnd"/>
-      <w:r>
-        <w:rPr>
-          <w:b/>
-          <w:bCs/>
-          <w:lang w:val="es-ES"/>
-        </w:rPr>
-        <w:t>: Número de llamadas realizadas al servicio de atención al cliente.</w:t>
-      </w:r>
-    </w:p>
-    <w:p>
-      <w:pPr>
-        <w:numPr>
-          <w:ilvl w:val="0"/>
-          <w:numId w:val="15"/>
-        </w:numPr>
-        <w:rPr>
-          <w:b/>
-          <w:bCs/>
-          <w:lang w:val="es-ES"/>
-        </w:rPr>
-      </w:pPr>
-      <w:proofErr w:type="spellStart"/>
-      <w:r>
-        <w:rPr>
-          <w:b/>
-          <w:bCs/>
-          <w:lang w:val="es-ES"/>
-        </w:rPr>
-        <w:t>Avg</w:t>
-      </w:r>
-      <w:proofErr w:type="spellEnd"/>
-      <w:r>
-        <w:rPr>
-          <w:b/>
-          <w:bCs/>
-          <w:lang w:val="es-ES"/>
-        </w:rPr>
-        <w:t xml:space="preserve"> </w:t>
-      </w:r>
-      <w:proofErr w:type="spellStart"/>
-      <w:r>
-        <w:rPr>
-          <w:b/>
-          <w:bCs/>
-          <w:lang w:val="es-ES"/>
-        </w:rPr>
-        <w:t>Monthly</w:t>
-      </w:r>
-      <w:proofErr w:type="spellEnd"/>
-      <w:r>
-        <w:rPr>
-          <w:b/>
-          <w:bCs/>
-          <w:lang w:val="es-ES"/>
-        </w:rPr>
-        <w:t xml:space="preserve"> GB </w:t>
-      </w:r>
-      <w:proofErr w:type="spellStart"/>
-      <w:r>
-        <w:rPr>
-          <w:b/>
-          <w:bCs/>
-          <w:lang w:val="es-ES"/>
-        </w:rPr>
-        <w:t>Download</w:t>
-      </w:r>
-      <w:proofErr w:type="spellEnd"/>
-      <w:r>
-        <w:rPr>
-          <w:b/>
-          <w:bCs/>
-          <w:lang w:val="es-ES"/>
-        </w:rPr>
-        <w:t>: Promedio mensual de datos descargados por el cliente en GB.</w:t>
-      </w:r>
-    </w:p>
-    <w:p>
-      <w:pPr>
-        <w:numPr>
-          <w:ilvl w:val="0"/>
-          <w:numId w:val="15"/>
-        </w:numPr>
-        <w:rPr>
-          <w:b/>
-          <w:bCs/>
-          <w:lang w:val="es-ES"/>
-        </w:rPr>
-      </w:pPr>
-      <w:proofErr w:type="spellStart"/>
-      <w:r>
-        <w:rPr>
-          <w:b/>
-          <w:bCs/>
-          <w:lang w:val="es-ES"/>
-        </w:rPr>
-        <w:t>Unlimited</w:t>
-      </w:r>
-      <w:proofErr w:type="spellEnd"/>
-      <w:r>
-        <w:rPr>
-          <w:b/>
-          <w:bCs/>
-          <w:lang w:val="es-ES"/>
-        </w:rPr>
-        <w:t xml:space="preserve"> Data Plan: Indica si el cliente tiene un plan de datos ilimitado (1: Sí, 0: No).</w:t>
-      </w:r>
-    </w:p>
-    <w:p>
-      <w:pPr>
-        <w:numPr>
-          <w:ilvl w:val="1"/>
-          <w:numId w:val="15"/>
-        </w:numPr>
-        <w:rPr>
-          <w:b/>
-          <w:bCs/>
-          <w:lang w:val="es-ES"/>
-        </w:rPr>
-      </w:pPr>
-      <w:r>
-        <w:rPr>
-          <w:b/>
-          <w:bCs/>
-          <w:i/>
-          <w:iCs/>
-          <w:lang w:val="es-ES"/>
-        </w:rPr>
-        <w:t>Cambiamos el formato de los datos de 0 y 1 a 'no' y 'yes'.</w:t>
-      </w:r>
-    </w:p>
-    <w:p>
-      <w:pPr>
-        <w:numPr>
-          <w:ilvl w:val="0"/>
-          <w:numId w:val="15"/>
-        </w:numPr>
-        <w:rPr>
-          <w:b/>
-          <w:bCs/>
-          <w:lang w:val="es-ES"/>
-        </w:rPr>
-      </w:pPr>
-      <w:proofErr w:type="gramStart"/>
-      <w:r>
-        <w:rPr>
-          <w:b/>
-          <w:bCs/>
-          <w:lang w:val="es-ES"/>
-        </w:rPr>
-        <w:t>Extra Data</w:t>
-      </w:r>
-      <w:proofErr w:type="gramEnd"/>
-      <w:r>
-        <w:rPr>
-          <w:b/>
-          <w:bCs/>
-          <w:lang w:val="es-ES"/>
-        </w:rPr>
-        <w:t xml:space="preserve"> </w:t>
-      </w:r>
-      <w:proofErr w:type="spellStart"/>
-      <w:r>
-        <w:rPr>
-          <w:b/>
-          <w:bCs/>
-          <w:lang w:val="es-ES"/>
-        </w:rPr>
-        <w:t>Charges</w:t>
-      </w:r>
-      <w:proofErr w:type="spellEnd"/>
-      <w:r>
-        <w:rPr>
-          <w:b/>
-          <w:bCs/>
-          <w:lang w:val="es-ES"/>
-        </w:rPr>
-        <w:t>: Cargos adicionales por uso de datos más allá del límite del plan.</w:t>
-      </w:r>
-    </w:p>
-    <w:p>
-      <w:pPr>
-        <w:numPr>
-          <w:ilvl w:val="0"/>
-          <w:numId w:val="15"/>
-        </w:numPr>
-        <w:rPr>
-          <w:b/>
-          <w:bCs/>
-          <w:lang w:val="es-ES"/>
-        </w:rPr>
-      </w:pPr>
-      <w:proofErr w:type="spellStart"/>
-      <w:r>
-        <w:rPr>
-          <w:b/>
-          <w:bCs/>
-          <w:lang w:val="es-ES"/>
-        </w:rPr>
-        <w:t>State</w:t>
-      </w:r>
-      <w:proofErr w:type="spellEnd"/>
-      <w:r>
-        <w:rPr>
-          <w:b/>
-          <w:bCs/>
-          <w:lang w:val="es-ES"/>
-        </w:rPr>
-        <w:t>: Estado de residencia del cliente.</w:t>
-      </w:r>
-    </w:p>
-    <w:p>
-      <w:pPr>
-        <w:numPr>
-          <w:ilvl w:val="0"/>
-          <w:numId w:val="15"/>
-        </w:numPr>
-        <w:rPr>
-          <w:b/>
-          <w:bCs/>
-          <w:lang w:val="es-ES"/>
-        </w:rPr>
-      </w:pPr>
-      <w:proofErr w:type="spellStart"/>
-      <w:r>
-        <w:rPr>
-          <w:b/>
-          <w:bCs/>
-          <w:lang w:val="es-ES"/>
-        </w:rPr>
-        <w:lastRenderedPageBreak/>
-        <w:t>Phone</w:t>
-      </w:r>
-      <w:proofErr w:type="spellEnd"/>
-      <w:r>
-        <w:rPr>
-          <w:b/>
-          <w:bCs/>
-          <w:lang w:val="es-ES"/>
-        </w:rPr>
-        <w:t xml:space="preserve"> </w:t>
-      </w:r>
-      <w:proofErr w:type="spellStart"/>
-      <w:r>
-        <w:rPr>
-          <w:b/>
-          <w:bCs/>
-          <w:lang w:val="es-ES"/>
-        </w:rPr>
-        <w:t>Number</w:t>
-      </w:r>
-      <w:proofErr w:type="spellEnd"/>
-      <w:r>
-        <w:rPr>
-          <w:b/>
-          <w:bCs/>
-          <w:lang w:val="es-ES"/>
-        </w:rPr>
-        <w:t>: Número de teléfono del cliente.</w:t>
-      </w:r>
-    </w:p>
-    <w:p>
-      <w:pPr>
-        <w:numPr>
-          <w:ilvl w:val="1"/>
-          <w:numId w:val="15"/>
-        </w:numPr>
-        <w:rPr>
-          <w:b/>
-          <w:bCs/>
-          <w:lang w:val="es-ES"/>
-        </w:rPr>
-      </w:pPr>
-      <w:r>
-        <w:rPr>
-          <w:b/>
-          <w:bCs/>
-          <w:i/>
-          <w:iCs/>
-          <w:lang w:val="es-ES"/>
-        </w:rPr>
-        <w:t>Eliminamos esta columna ya que no nos aporta valor en el análisis.</w:t>
-      </w:r>
-    </w:p>
-    <w:p>
-      <w:pPr>
-        <w:numPr>
-          <w:ilvl w:val="0"/>
-          <w:numId w:val="15"/>
-        </w:numPr>
-        <w:rPr>
-          <w:b/>
-          <w:bCs/>
-          <w:lang w:val="es-ES"/>
-        </w:rPr>
-      </w:pPr>
-      <w:proofErr w:type="spellStart"/>
-      <w:r>
-        <w:rPr>
-          <w:b/>
-          <w:bCs/>
-          <w:lang w:val="es-ES"/>
-        </w:rPr>
-        <w:t>Gender</w:t>
-      </w:r>
-      <w:proofErr w:type="spellEnd"/>
-      <w:r>
-        <w:rPr>
-          <w:b/>
-          <w:bCs/>
-          <w:lang w:val="es-ES"/>
-        </w:rPr>
-        <w:t>: Género del cliente.</w:t>
-      </w:r>
-    </w:p>
-    <w:p>
-      <w:pPr>
-        <w:numPr>
-          <w:ilvl w:val="1"/>
-          <w:numId w:val="15"/>
-        </w:numPr>
-        <w:rPr>
-          <w:b/>
-          <w:bCs/>
-          <w:lang w:val="es-ES"/>
-        </w:rPr>
-      </w:pPr>
-      <w:r>
-        <w:rPr>
-          <w:b/>
-          <w:bCs/>
-          <w:i/>
-          <w:iCs/>
-          <w:lang w:val="es-ES"/>
-        </w:rPr>
-        <w:t>Cambiamos los datos para que todas las categorías estuvieran en inglés.</w:t>
-      </w:r>
-    </w:p>
-    <w:p>
-      <w:pPr>
-        <w:numPr>
-          <w:ilvl w:val="0"/>
-          <w:numId w:val="15"/>
-        </w:numPr>
-        <w:rPr>
-          <w:b/>
-          <w:bCs/>
-          <w:lang w:val="es-ES"/>
-        </w:rPr>
-      </w:pPr>
-      <w:r>
-        <w:rPr>
-          <w:b/>
-          <w:bCs/>
-          <w:lang w:val="es-ES"/>
-        </w:rPr>
-        <w:t>Age: Edad del cliente.</w:t>
-      </w:r>
-    </w:p>
-    <w:p>
-      <w:pPr>
-        <w:numPr>
-          <w:ilvl w:val="0"/>
-          <w:numId w:val="15"/>
+          <w:numId w:val="19"/>
         </w:numPr>
         <w:rPr>
           <w:b/>
@@ -865,7 +405,7 @@
       <w:pPr>
         <w:numPr>
           <w:ilvl w:val="1"/>
-          <w:numId w:val="15"/>
+          <w:numId w:val="19"/>
         </w:numPr>
         <w:rPr>
           <w:b/>
@@ -877,18 +417,16 @@
         <w:rPr>
           <w:b/>
           <w:bCs/>
-          <w:i/>
-          <w:iCs/>
           <w:lang w:val="es-ES"/>
         </w:rPr>
-        <w:t>Comprobamos que los valores afirmativos de esta columna fueran coherentes con los valores de la columna Age.</w:t>
+        <w:t>Comprobamos que los valores afirmativos de esta columna fueran coherentes con los valores de la columna 'Age'.</w:t>
       </w:r>
     </w:p>
     <w:p>
       <w:pPr>
         <w:numPr>
           <w:ilvl w:val="0"/>
-          <w:numId w:val="15"/>
+          <w:numId w:val="19"/>
         </w:numPr>
         <w:rPr>
           <w:b/>
@@ -909,7 +447,7 @@
       <w:pPr>
         <w:numPr>
           <w:ilvl w:val="1"/>
-          <w:numId w:val="15"/>
+          <w:numId w:val="19"/>
         </w:numPr>
         <w:rPr>
           <w:b/>
@@ -921,39 +459,16 @@
         <w:rPr>
           <w:b/>
           <w:bCs/>
-          <w:i/>
-          <w:iCs/>
           <w:lang w:val="es-ES"/>
         </w:rPr>
-        <w:t>Realizamos la misma comprobación que en la columna anterior. Encontramos inconsistencias y contactaremos con el cliente para determinar los valores correctos.</w:t>
+        <w:t>Realizamos la misma comprobación que en la columna anterior. Aquí vimos que había clientes con 65 años que tenían asignado 'Yes' y otros que tenían asignado 'No', por lo tanto, se quedó en contactar con el cliente para ver qué deberíamos poner a estos clientes.</w:t>
       </w:r>
     </w:p>
     <w:p>
       <w:pPr>
         <w:numPr>
           <w:ilvl w:val="0"/>
-          <w:numId w:val="15"/>
-        </w:numPr>
-        <w:rPr>
-          <w:b/>
-          <w:bCs/>
-          <w:lang w:val="es-ES"/>
-        </w:rPr>
-      </w:pPr>
-      <w:r>
-        <w:rPr>
-          <w:b/>
-          <w:bCs/>
-          <w:lang w:val="es-ES"/>
-        </w:rPr>
-        <w:t>Comprobación Senior: Columna creada para verificar si los valores de la columna Senior coincidían con Age.</w:t>
-      </w:r>
-    </w:p>
-    <w:p>
-      <w:pPr>
-        <w:numPr>
-          <w:ilvl w:val="0"/>
-          <w:numId w:val="15"/>
+          <w:numId w:val="19"/>
         </w:numPr>
         <w:rPr>
           <w:b/>
@@ -977,14 +492,14 @@
           <w:bCs/>
           <w:lang w:val="es-ES"/>
         </w:rPr>
-        <w:t>: Indica si el cliente tiene contratado un plan familiar.</w:t>
+        <w:t>: Indica si el cliente tenía contratado un plan familiar.</w:t>
       </w:r>
     </w:p>
     <w:p>
       <w:pPr>
         <w:numPr>
           <w:ilvl w:val="0"/>
-          <w:numId w:val="15"/>
+          <w:numId w:val="19"/>
         </w:numPr>
         <w:rPr>
           <w:b/>
@@ -999,6 +514,7 @@
           <w:bCs/>
           <w:lang w:val="es-ES"/>
         </w:rPr>
+        <w:lastRenderedPageBreak/>
         <w:t>Number</w:t>
       </w:r>
       <w:proofErr w:type="spellEnd"/>
@@ -1069,7 +585,7 @@
       <w:pPr>
         <w:numPr>
           <w:ilvl w:val="0"/>
-          <w:numId w:val="15"/>
+          <w:numId w:val="19"/>
         </w:numPr>
         <w:rPr>
           <w:b/>
@@ -1129,14 +645,14 @@
           <w:bCs/>
           <w:lang w:val="es-ES"/>
         </w:rPr>
-        <w:t>: Indica si el cliente tiene protección de dispositivo y respaldo en línea.</w:t>
+        <w:t>: Indica si el cliente tiene protección de dispositivos o respaldo en línea.</w:t>
       </w:r>
     </w:p>
     <w:p>
       <w:pPr>
         <w:numPr>
           <w:ilvl w:val="0"/>
-          <w:numId w:val="15"/>
+          <w:numId w:val="19"/>
         </w:numPr>
         <w:rPr>
           <w:b/>
@@ -1185,7 +701,7 @@
       <w:pPr>
         <w:numPr>
           <w:ilvl w:val="0"/>
-          <w:numId w:val="15"/>
+          <w:numId w:val="19"/>
         </w:numPr>
         <w:rPr>
           <w:b/>
@@ -1234,7 +750,7 @@
       <w:pPr>
         <w:numPr>
           <w:ilvl w:val="1"/>
-          <w:numId w:val="15"/>
+          <w:numId w:val="19"/>
         </w:numPr>
         <w:rPr>
           <w:b/>
@@ -1246,18 +762,16 @@
         <w:rPr>
           <w:b/>
           <w:bCs/>
-          <w:i/>
-          <w:iCs/>
           <w:lang w:val="es-ES"/>
         </w:rPr>
-        <w:t>Estandarizamos los registros en formato de Nombre Propio.</w:t>
+        <w:t>Esta columna tenía registros en minúscula y mayúscula. Se estandarizaron poniéndolo en formato Nombre Propio.</w:t>
       </w:r>
     </w:p>
     <w:p>
       <w:pPr>
         <w:numPr>
           <w:ilvl w:val="0"/>
-          <w:numId w:val="15"/>
+          <w:numId w:val="19"/>
         </w:numPr>
         <w:rPr>
           <w:b/>
@@ -1306,7 +820,7 @@
       <w:pPr>
         <w:numPr>
           <w:ilvl w:val="1"/>
-          <w:numId w:val="15"/>
+          <w:numId w:val="19"/>
         </w:numPr>
         <w:rPr>
           <w:b/>
@@ -1318,18 +832,16 @@
         <w:rPr>
           <w:b/>
           <w:bCs/>
-          <w:i/>
-          <w:iCs/>
           <w:lang w:val="es-ES"/>
         </w:rPr>
-        <w:t>Convertimos los valores monetarios a números eliminando las unidades.</w:t>
+        <w:t>Esta columna tenía valores numéricos y otros con una unidad monetaria. Se convirtió en dato numérico y se añadió al nombre de la columna. Se unificaron los datos a numéricos.</w:t>
       </w:r>
     </w:p>
     <w:p>
       <w:pPr>
         <w:numPr>
           <w:ilvl w:val="0"/>
-          <w:numId w:val="15"/>
+          <w:numId w:val="19"/>
         </w:numPr>
         <w:rPr>
           <w:b/>
@@ -1378,107 +890,7 @@
       <w:pPr>
         <w:numPr>
           <w:ilvl w:val="0"/>
-          <w:numId w:val="15"/>
-        </w:numPr>
-        <w:rPr>
-          <w:b/>
-          <w:bCs/>
-          <w:lang w:val="es-ES"/>
-        </w:rPr>
-      </w:pPr>
-      <w:proofErr w:type="spellStart"/>
-      <w:r>
-        <w:rPr>
-          <w:b/>
-          <w:bCs/>
-          <w:lang w:val="es-ES"/>
-        </w:rPr>
-        <w:t>Churn</w:t>
-      </w:r>
-      <w:proofErr w:type="spellEnd"/>
-      <w:r>
-        <w:rPr>
-          <w:b/>
-          <w:bCs/>
-          <w:lang w:val="es-ES"/>
-        </w:rPr>
-        <w:t xml:space="preserve"> </w:t>
-      </w:r>
-      <w:proofErr w:type="spellStart"/>
-      <w:r>
-        <w:rPr>
-          <w:b/>
-          <w:bCs/>
-          <w:lang w:val="es-ES"/>
-        </w:rPr>
-        <w:t>Category</w:t>
-      </w:r>
-      <w:proofErr w:type="spellEnd"/>
-      <w:r>
-        <w:rPr>
-          <w:b/>
-          <w:bCs/>
-          <w:lang w:val="es-ES"/>
-        </w:rPr>
-        <w:t>: Categoría que indica el motivo de la deserción (</w:t>
-      </w:r>
-      <w:proofErr w:type="spellStart"/>
-      <w:r>
-        <w:rPr>
-          <w:b/>
-          <w:bCs/>
-          <w:i/>
-          <w:iCs/>
-          <w:lang w:val="es-ES"/>
-        </w:rPr>
-        <w:t>churn</w:t>
-      </w:r>
-      <w:proofErr w:type="spellEnd"/>
-      <w:r>
-        <w:rPr>
-          <w:b/>
-          <w:bCs/>
-          <w:lang w:val="es-ES"/>
-        </w:rPr>
-        <w:t>).</w:t>
-      </w:r>
-    </w:p>
-    <w:p>
-      <w:pPr>
-        <w:numPr>
-          <w:ilvl w:val="0"/>
-          <w:numId w:val="15"/>
-        </w:numPr>
-        <w:rPr>
-          <w:b/>
-          <w:bCs/>
-          <w:lang w:val="es-ES"/>
-        </w:rPr>
-      </w:pPr>
-      <w:proofErr w:type="spellStart"/>
-      <w:r>
-        <w:rPr>
-          <w:b/>
-          <w:bCs/>
-          <w:lang w:val="es-ES"/>
-        </w:rPr>
-        <w:t>Churn</w:t>
-      </w:r>
-      <w:proofErr w:type="spellEnd"/>
-      <w:r>
-        <w:rPr>
-          <w:b/>
-          <w:bCs/>
-          <w:lang w:val="es-ES"/>
-        </w:rPr>
-        <w:t xml:space="preserve"> Reason: Razón específica por la que el cliente abandonó el servicio.</w:t>
-      </w:r>
-    </w:p>
-    <w:p>
-      <w:pPr>
-        <w:numPr>
-          <w:ilvl w:val="0"/>
-          <w:numId w:val="15"/>
+          <w:numId w:val="19"/>
         </w:numPr>
         <w:rPr>
           <w:b/>
@@ -1509,7 +921,7 @@
       <w:pPr>
         <w:numPr>
           <w:ilvl w:val="1"/>
-          <w:numId w:val="15"/>
+          <w:numId w:val="19"/>
         </w:numPr>
         <w:rPr>
           <w:b/>
@@ -1521,11 +933,8 @@
         <w:rPr>
           <w:b/>
           <w:bCs/>
-          <w:i/>
-          <w:iCs/>
           <w:lang w:val="es-ES"/>
         </w:rPr>
-        <w:lastRenderedPageBreak/>
         <w:t>Se formateó la fecha para que Excel interpretara los datos como datos de tipo fecha.</w:t>
       </w:r>
     </w:p>
@@ -1533,537 +942,7 @@
       <w:pPr>
         <w:numPr>
           <w:ilvl w:val="0"/>
-          <w:numId w:val="15"/>
-        </w:numPr>
-        <w:rPr>
-          <w:b/>
-          <w:bCs/>
-          <w:lang w:val="es-ES"/>
-        </w:rPr>
-      </w:pPr>
-      <w:proofErr w:type="spellStart"/>
-      <w:r>
-        <w:rPr>
-          <w:b/>
-          <w:bCs/>
-          <w:lang w:val="es-ES"/>
-        </w:rPr>
-        <w:t>Last</w:t>
-      </w:r>
-      <w:proofErr w:type="spellEnd"/>
-      <w:r>
-        <w:rPr>
-          <w:b/>
-          <w:bCs/>
-          <w:lang w:val="es-ES"/>
-        </w:rPr>
-        <w:t xml:space="preserve"> </w:t>
-      </w:r>
-      <w:proofErr w:type="spellStart"/>
-      <w:r>
-        <w:rPr>
-          <w:b/>
-          <w:bCs/>
-          <w:lang w:val="es-ES"/>
-        </w:rPr>
-        <w:t>Transaction</w:t>
-      </w:r>
-      <w:proofErr w:type="spellEnd"/>
-      <w:r>
-        <w:rPr>
-          <w:b/>
-          <w:bCs/>
-          <w:lang w:val="es-ES"/>
-        </w:rPr>
-        <w:t xml:space="preserve"> Date: Fecha de la última transacción realizada por el cliente.</w:t>
-      </w:r>
-    </w:p>
-    <w:p>
-      <w:pPr>
-        <w:numPr>
-          <w:ilvl w:val="0"/>
-          <w:numId w:val="15"/>
-        </w:numPr>
-        <w:rPr>
-          <w:b/>
-          <w:bCs/>
-          <w:lang w:val="es-ES"/>
-        </w:rPr>
-      </w:pPr>
-      <w:proofErr w:type="spellStart"/>
-      <w:r>
-        <w:rPr>
-          <w:b/>
-          <w:bCs/>
-          <w:lang w:val="es-ES"/>
-        </w:rPr>
-        <w:t>Tenure</w:t>
-      </w:r>
-      <w:proofErr w:type="spellEnd"/>
-      <w:r>
-        <w:rPr>
-          <w:b/>
-          <w:bCs/>
-          <w:lang w:val="es-ES"/>
-        </w:rPr>
-        <w:t xml:space="preserve"> (in </w:t>
-      </w:r>
-      <w:proofErr w:type="spellStart"/>
-      <w:r>
-        <w:rPr>
-          <w:b/>
-          <w:bCs/>
-          <w:lang w:val="es-ES"/>
-        </w:rPr>
-        <w:t>months</w:t>
-      </w:r>
-      <w:proofErr w:type="spellEnd"/>
-      <w:r>
-        <w:rPr>
-          <w:b/>
-          <w:bCs/>
-          <w:lang w:val="es-ES"/>
-        </w:rPr>
-        <w:t>): Tiempo total de suscripción del cliente.</w:t>
-      </w:r>
-    </w:p>
-    <w:p>
-      <w:pPr>
-        <w:numPr>
-          <w:ilvl w:val="1"/>
-          <w:numId w:val="15"/>
-        </w:numPr>
-        <w:rPr>
-          <w:b/>
-          <w:bCs/>
-          <w:lang w:val="es-ES"/>
-        </w:rPr>
-      </w:pPr>
-      <w:r>
-        <w:rPr>
-          <w:b/>
-          <w:bCs/>
-          <w:i/>
-          <w:iCs/>
-          <w:lang w:val="es-ES"/>
-        </w:rPr>
-        <w:t>Eliminamos esta columna, ya que aportaba información similar a otra.</w:t>
-      </w:r>
-    </w:p>
-    <w:p>
-      <w:pPr>
-        <w:numPr>
-          <w:ilvl w:val="0"/>
-          <w:numId w:val="15"/>
-        </w:numPr>
-        <w:rPr>
-          <w:b/>
-          <w:bCs/>
-          <w:lang w:val="es-ES"/>
-        </w:rPr>
-      </w:pPr>
-      <w:proofErr w:type="spellStart"/>
-      <w:r>
-        <w:rPr>
-          <w:b/>
-          <w:bCs/>
-          <w:lang w:val="es-ES"/>
-        </w:rPr>
-        <w:t>Customer</w:t>
-      </w:r>
-      <w:proofErr w:type="spellEnd"/>
-      <w:r>
-        <w:rPr>
-          <w:b/>
-          <w:bCs/>
-          <w:lang w:val="es-ES"/>
-        </w:rPr>
-        <w:t xml:space="preserve"> </w:t>
-      </w:r>
-      <w:proofErr w:type="spellStart"/>
-      <w:r>
-        <w:rPr>
-          <w:b/>
-          <w:bCs/>
-          <w:lang w:val="es-ES"/>
-        </w:rPr>
-        <w:t>Segment</w:t>
-      </w:r>
-      <w:proofErr w:type="spellEnd"/>
-      <w:r>
-        <w:rPr>
-          <w:b/>
-          <w:bCs/>
-          <w:lang w:val="es-ES"/>
-        </w:rPr>
-        <w:t>: Clasificación del cliente según su nivel de uso o importancia (Alto, Medio, Bajo).</w:t>
-      </w:r>
-    </w:p>
-    <w:p>
-      <w:pPr>
-        <w:numPr>
-          <w:ilvl w:val="1"/>
-          <w:numId w:val="15"/>
-        </w:numPr>
-        <w:rPr>
-          <w:b/>
-          <w:bCs/>
-          <w:lang w:val="es-ES"/>
-        </w:rPr>
-      </w:pPr>
-      <w:r>
-        <w:rPr>
-          <w:b/>
-          <w:bCs/>
-          <w:i/>
-          <w:iCs/>
-          <w:lang w:val="es-ES"/>
-        </w:rPr>
-        <w:t>Se tradujeron los datos para que todos estuvieran en inglés.</w:t>
-      </w:r>
-    </w:p>
-    <w:p>
-      <w:pPr>
-        <w:numPr>
-          <w:ilvl w:val="0"/>
-          <w:numId w:val="15"/>
-        </w:numPr>
-        <w:rPr>
-          <w:b/>
-          <w:bCs/>
-          <w:lang w:val="es-ES"/>
-        </w:rPr>
-      </w:pPr>
-      <w:proofErr w:type="spellStart"/>
-      <w:r>
-        <w:rPr>
-          <w:b/>
-          <w:bCs/>
-          <w:lang w:val="es-ES"/>
-        </w:rPr>
-        <w:t>Average</w:t>
-      </w:r>
-      <w:proofErr w:type="spellEnd"/>
-      <w:r>
-        <w:rPr>
-          <w:b/>
-          <w:bCs/>
-          <w:lang w:val="es-ES"/>
-        </w:rPr>
-        <w:t xml:space="preserve"> </w:t>
-      </w:r>
-      <w:proofErr w:type="spellStart"/>
-      <w:r>
-        <w:rPr>
-          <w:b/>
-          <w:bCs/>
-          <w:lang w:val="es-ES"/>
-        </w:rPr>
-        <w:t>Monthly</w:t>
-      </w:r>
-      <w:proofErr w:type="spellEnd"/>
-      <w:r>
-        <w:rPr>
-          <w:b/>
-          <w:bCs/>
-          <w:lang w:val="es-ES"/>
-        </w:rPr>
-        <w:t xml:space="preserve"> Expenses: Gasto promedio mensual del cliente.</w:t>
-      </w:r>
-    </w:p>
-    <w:p>
-      <w:pPr>
-        <w:numPr>
-          <w:ilvl w:val="1"/>
-          <w:numId w:val="15"/>
-        </w:numPr>
-        <w:rPr>
-          <w:b/>
-          <w:bCs/>
-          <w:lang w:val="es-ES"/>
-        </w:rPr>
-      </w:pPr>
-      <w:r>
-        <w:rPr>
-          <w:b/>
-          <w:bCs/>
-          <w:i/>
-          <w:iCs/>
-          <w:lang w:val="es-ES"/>
-        </w:rPr>
-        <w:t>Redujimos el número de decimales en esta columna.</w:t>
-      </w:r>
-    </w:p>
-    <w:p>
-      <w:pPr>
-        <w:numPr>
-          <w:ilvl w:val="0"/>
-          <w:numId w:val="15"/>
-        </w:numPr>
-        <w:rPr>
-          <w:b/>
-          <w:bCs/>
-          <w:lang w:val="es-ES"/>
-        </w:rPr>
-      </w:pPr>
-      <w:proofErr w:type="spellStart"/>
-      <w:r>
-        <w:rPr>
-          <w:b/>
-          <w:bCs/>
-          <w:lang w:val="es-ES"/>
-        </w:rPr>
-        <w:t>Number</w:t>
-      </w:r>
-      <w:proofErr w:type="spellEnd"/>
-      <w:r>
-        <w:rPr>
-          <w:b/>
-          <w:bCs/>
-          <w:lang w:val="es-ES"/>
-        </w:rPr>
-        <w:t xml:space="preserve"> </w:t>
-      </w:r>
-      <w:proofErr w:type="spellStart"/>
-      <w:r>
-        <w:rPr>
-          <w:b/>
-          <w:bCs/>
-          <w:lang w:val="es-ES"/>
-        </w:rPr>
-        <w:t>of</w:t>
-      </w:r>
-      <w:proofErr w:type="spellEnd"/>
-      <w:r>
-        <w:rPr>
-          <w:b/>
-          <w:bCs/>
-          <w:lang w:val="es-ES"/>
-        </w:rPr>
-        <w:t xml:space="preserve"> </w:t>
-      </w:r>
-      <w:proofErr w:type="spellStart"/>
-      <w:r>
-        <w:rPr>
-          <w:b/>
-          <w:bCs/>
-          <w:lang w:val="es-ES"/>
-        </w:rPr>
-        <w:t>Complaints</w:t>
-      </w:r>
-      <w:proofErr w:type="spellEnd"/>
-      <w:r>
-        <w:rPr>
-          <w:b/>
-          <w:bCs/>
-          <w:lang w:val="es-ES"/>
-        </w:rPr>
-        <w:t xml:space="preserve"> </w:t>
-      </w:r>
-      <w:proofErr w:type="spellStart"/>
-      <w:r>
-        <w:rPr>
-          <w:b/>
-          <w:bCs/>
-          <w:lang w:val="es-ES"/>
-        </w:rPr>
-        <w:t>or</w:t>
-      </w:r>
-      <w:proofErr w:type="spellEnd"/>
-      <w:r>
-        <w:rPr>
-          <w:b/>
-          <w:bCs/>
-          <w:lang w:val="es-ES"/>
-        </w:rPr>
-        <w:t xml:space="preserve"> </w:t>
-      </w:r>
-      <w:proofErr w:type="spellStart"/>
-      <w:r>
-        <w:rPr>
-          <w:b/>
-          <w:bCs/>
-          <w:lang w:val="es-ES"/>
-        </w:rPr>
-        <w:t>Support</w:t>
-      </w:r>
-      <w:proofErr w:type="spellEnd"/>
-      <w:r>
-        <w:rPr>
-          <w:b/>
-          <w:bCs/>
-          <w:lang w:val="es-ES"/>
-        </w:rPr>
-        <w:t>: Número de quejas o interacciones con el servicio de soporte.</w:t>
-      </w:r>
-    </w:p>
-    <w:p>
-      <w:pPr>
-        <w:numPr>
-          <w:ilvl w:val="0"/>
-          <w:numId w:val="15"/>
-        </w:numPr>
-        <w:rPr>
-          <w:b/>
-          <w:bCs/>
-          <w:lang w:val="es-ES"/>
-        </w:rPr>
-      </w:pPr>
-      <w:proofErr w:type="spellStart"/>
-      <w:r>
-        <w:rPr>
-          <w:b/>
-          <w:bCs/>
-          <w:lang w:val="es-ES"/>
-        </w:rPr>
-        <w:t>Preferred</w:t>
-      </w:r>
-      <w:proofErr w:type="spellEnd"/>
-      <w:r>
-        <w:rPr>
-          <w:b/>
-          <w:bCs/>
-          <w:lang w:val="es-ES"/>
-        </w:rPr>
-        <w:t xml:space="preserve"> </w:t>
-      </w:r>
-      <w:proofErr w:type="spellStart"/>
-      <w:r>
-        <w:rPr>
-          <w:b/>
-          <w:bCs/>
-          <w:lang w:val="es-ES"/>
-        </w:rPr>
-        <w:t>Contact</w:t>
-      </w:r>
-      <w:proofErr w:type="spellEnd"/>
-      <w:r>
-        <w:rPr>
-          <w:b/>
-          <w:bCs/>
-          <w:lang w:val="es-ES"/>
-        </w:rPr>
-        <w:t xml:space="preserve"> </w:t>
-      </w:r>
-      <w:proofErr w:type="spellStart"/>
-      <w:r>
-        <w:rPr>
-          <w:b/>
-          <w:bCs/>
-          <w:lang w:val="es-ES"/>
-        </w:rPr>
-        <w:t>Method</w:t>
-      </w:r>
-      <w:proofErr w:type="spellEnd"/>
-      <w:r>
-        <w:rPr>
-          <w:b/>
-          <w:bCs/>
-          <w:lang w:val="es-ES"/>
-        </w:rPr>
-        <w:t>: Método preferido para ser contactado (email, teléfono, etc.).</w:t>
-      </w:r>
-    </w:p>
-    <w:p>
-      <w:pPr>
-        <w:numPr>
-          <w:ilvl w:val="1"/>
-          <w:numId w:val="15"/>
-        </w:numPr>
-        <w:rPr>
-          <w:b/>
-          <w:bCs/>
-          <w:lang w:val="es-ES"/>
-        </w:rPr>
-      </w:pPr>
-      <w:r>
-        <w:rPr>
-          <w:b/>
-          <w:bCs/>
-          <w:i/>
-          <w:iCs/>
-          <w:lang w:val="es-ES"/>
-        </w:rPr>
-        <w:t>Se formatearon los datos para estandarizar el idioma.</w:t>
-      </w:r>
-    </w:p>
-    <w:p>
-      <w:pPr>
-        <w:numPr>
-          <w:ilvl w:val="0"/>
-          <w:numId w:val="15"/>
-        </w:numPr>
-        <w:rPr>
-          <w:b/>
-          <w:bCs/>
-          <w:lang w:val="es-ES"/>
-        </w:rPr>
-      </w:pPr>
-      <w:proofErr w:type="spellStart"/>
-      <w:r>
-        <w:rPr>
-          <w:b/>
-          <w:bCs/>
-          <w:lang w:val="es-ES"/>
-        </w:rPr>
-        <w:t>Applied</w:t>
-      </w:r>
-      <w:proofErr w:type="spellEnd"/>
-      <w:r>
-        <w:rPr>
-          <w:b/>
-          <w:bCs/>
-          <w:lang w:val="es-ES"/>
-        </w:rPr>
-        <w:t xml:space="preserve"> </w:t>
-      </w:r>
-      <w:proofErr w:type="spellStart"/>
-      <w:r>
-        <w:rPr>
-          <w:b/>
-          <w:bCs/>
-          <w:lang w:val="es-ES"/>
-        </w:rPr>
-        <w:t>Discount</w:t>
-      </w:r>
-      <w:proofErr w:type="spellEnd"/>
-      <w:r>
-        <w:rPr>
-          <w:b/>
-          <w:bCs/>
-          <w:lang w:val="es-ES"/>
-        </w:rPr>
-        <w:t>: Indica si se ha aplicado algún descuento al cliente.</w:t>
-      </w:r>
-    </w:p>
-    <w:p>
-      <w:pPr>
-        <w:numPr>
-          <w:ilvl w:val="1"/>
-          <w:numId w:val="15"/>
-        </w:numPr>
-        <w:rPr>
-          <w:b/>
-          <w:bCs/>
-          <w:lang w:val="es-ES"/>
-        </w:rPr>
-      </w:pPr>
-      <w:r>
-        <w:rPr>
-          <w:b/>
-          <w:bCs/>
-          <w:i/>
-          <w:iCs/>
-          <w:lang w:val="es-ES"/>
-        </w:rPr>
-        <w:t>Se formatearon los datos para que todos estuvieran en inglés.</w:t>
-      </w:r>
-    </w:p>
-    <w:p>
-      <w:pPr>
-        <w:numPr>
-          <w:ilvl w:val="0"/>
-          <w:numId w:val="15"/>
+          <w:numId w:val="19"/>
         </w:numPr>
         <w:rPr>
           <w:b/>
@@ -2084,7 +963,7 @@
       <w:pPr>
         <w:numPr>
           <w:ilvl w:val="1"/>
-          <w:numId w:val="15"/>
+          <w:numId w:val="19"/>
         </w:numPr>
         <w:rPr>
           <w:b/>
@@ -2096,8 +975,6 @@
         <w:rPr>
           <w:b/>
           <w:bCs/>
-          <w:i/>
-          <w:iCs/>
           <w:lang w:val="es-ES"/>
         </w:rPr>
         <w:t>Eliminamos esta columna ya que no nos aporta valor en el análisis.</w:t>
@@ -2107,7 +984,7 @@
       <w:pPr>
         <w:numPr>
           <w:ilvl w:val="0"/>
-          <w:numId w:val="15"/>
+          <w:numId w:val="19"/>
         </w:numPr>
         <w:rPr>
           <w:b/>
@@ -2146,7 +1023,7 @@
       <w:pPr>
         <w:numPr>
           <w:ilvl w:val="1"/>
-          <w:numId w:val="15"/>
+          <w:numId w:val="19"/>
         </w:numPr>
         <w:rPr>
           <w:b/>
@@ -2158,8 +1035,6 @@
         <w:rPr>
           <w:b/>
           <w:bCs/>
-          <w:i/>
-          <w:iCs/>
           <w:lang w:val="es-ES"/>
         </w:rPr>
         <w:t>Eliminamos esta columna ya que no nos aporta valor en el análisis.</w:t>
@@ -2169,7 +1044,7 @@
       <w:pPr>
         <w:numPr>
           <w:ilvl w:val="0"/>
-          <w:numId w:val="15"/>
+          <w:numId w:val="19"/>
         </w:numPr>
         <w:rPr>
           <w:b/>
@@ -2200,7 +1075,7 @@
       <w:pPr>
         <w:numPr>
           <w:ilvl w:val="1"/>
-          <w:numId w:val="15"/>
+          <w:numId w:val="19"/>
         </w:numPr>
         <w:rPr>
           <w:b/>
@@ -2212,8 +1087,6 @@
         <w:rPr>
           <w:b/>
           <w:bCs/>
-          <w:i/>
-          <w:iCs/>
           <w:lang w:val="es-ES"/>
         </w:rPr>
         <w:t>Eliminamos esta columna ya que no nos aporta valor en el análisis.</w:t>
@@ -2240,7 +1113,7 @@
       <w:pPr>
         <w:numPr>
           <w:ilvl w:val="0"/>
-          <w:numId w:val="16"/>
+          <w:numId w:val="20"/>
         </w:numPr>
         <w:rPr>
           <w:b/>
@@ -2273,23 +1146,36 @@
           <w:bCs/>
           <w:lang w:val="es-ES"/>
         </w:rPr>
-        <w:t>label</w:t>
+        <w:t>Label</w:t>
       </w:r>
       <w:proofErr w:type="spellEnd"/>
+    </w:p>
+    <w:p>
+      <w:pPr>
+        <w:numPr>
+          <w:ilvl w:val="0"/>
+          <w:numId w:val="20"/>
+        </w:numPr>
+        <w:rPr>
+          <w:b/>
+          <w:bCs/>
+          <w:lang w:val="es-ES"/>
+        </w:rPr>
+      </w:pPr>
       <w:r>
         <w:rPr>
           <w:b/>
           <w:bCs/>
           <w:lang w:val="es-ES"/>
         </w:rPr>
-        <w:t>.</w:t>
+        <w:t>Duración de la cuenta</w:t>
       </w:r>
     </w:p>
     <w:p>
       <w:pPr>
         <w:numPr>
           <w:ilvl w:val="0"/>
-          <w:numId w:val="16"/>
+          <w:numId w:val="20"/>
         </w:numPr>
         <w:rPr>
           <w:b/>
@@ -2303,14 +1189,14 @@
           <w:bCs/>
           <w:lang w:val="es-ES"/>
         </w:rPr>
-        <w:t>Duración de la cuenta.</w:t>
+        <w:t>Frecuencia de llamadas a atención al cliente</w:t>
       </w:r>
     </w:p>
     <w:p>
       <w:pPr>
         <w:numPr>
           <w:ilvl w:val="0"/>
-          <w:numId w:val="16"/>
+          <w:numId w:val="20"/>
         </w:numPr>
         <w:rPr>
           <w:b/>
@@ -2324,14 +1210,14 @@
           <w:bCs/>
           <w:lang w:val="es-ES"/>
         </w:rPr>
-        <w:t>Frecuencia de llamadas a atención al cliente.</w:t>
+        <w:t>Número de quejas o soporte</w:t>
       </w:r>
     </w:p>
     <w:p>
       <w:pPr>
         <w:numPr>
           <w:ilvl w:val="0"/>
-          <w:numId w:val="16"/>
+          <w:numId w:val="20"/>
         </w:numPr>
         <w:rPr>
           <w:b/>
@@ -2345,14 +1231,14 @@
           <w:bCs/>
           <w:lang w:val="es-ES"/>
         </w:rPr>
-        <w:t>Número de quejas o soporte.</w:t>
+        <w:t>Método de pago utilizado</w:t>
       </w:r>
     </w:p>
     <w:p>
       <w:pPr>
         <w:numPr>
           <w:ilvl w:val="0"/>
-          <w:numId w:val="16"/>
+          <w:numId w:val="20"/>
         </w:numPr>
         <w:rPr>
           <w:b/>
@@ -2367,14 +1253,14 @@
           <w:lang w:val="es-ES"/>
         </w:rPr>
         <w:lastRenderedPageBreak/>
-        <w:t>Método de pago utilizado.</w:t>
+        <w:t>Tipo de contrato</w:t>
       </w:r>
     </w:p>
     <w:p>
       <w:pPr>
         <w:numPr>
           <w:ilvl w:val="0"/>
-          <w:numId w:val="16"/>
+          <w:numId w:val="20"/>
         </w:numPr>
         <w:rPr>
           <w:b/>
@@ -2388,28 +1274,7 @@
           <w:bCs/>
           <w:lang w:val="es-ES"/>
         </w:rPr>
-        <w:t>Tipo de contrato.</w:t>
-      </w:r>
-    </w:p>
-    <w:p>
-      <w:pPr>
-        <w:numPr>
-          <w:ilvl w:val="0"/>
-          <w:numId w:val="16"/>
-        </w:numPr>
-        <w:rPr>
-          <w:b/>
-          <w:bCs/>
-          <w:lang w:val="es-ES"/>
-        </w:rPr>
-      </w:pPr>
-      <w:r>
-        <w:rPr>
-          <w:b/>
-          <w:bCs/>
-          <w:lang w:val="es-ES"/>
-        </w:rPr>
-        <w:t>Segmento de cliente y su relación con el abandono.</w:t>
+        <w:t>Segmento de cliente y su relación con el abandono</w:t>
       </w:r>
     </w:p>
     <w:p>
@@ -2901,6 +1766,123 @@
     </w:lvl>
   </w:abstractNum>
   <w:abstractNum w:abstractNumId="11" w15:restartNumberingAfterBreak="0">
+    <w:nsid w:val="10605918"/>
+    <w:multiLevelType w:val="multilevel"/>
+    <w:tmpl w:val="816A66CE"/>
+    <w:lvl w:ilvl="0">
+      <w:start w:val="1"/>
+      <w:numFmt w:val="decimal"/>
+      <w:lvlText w:val="%1."/>
+      <w:lvlJc w:val="left"/>
+      <w:pPr>
+        <w:tabs>
+          <w:tab w:val="num" w:pos="720"/>
+        </w:tabs>
+        <w:ind w:left="720" w:hanging="360"/>
+      </w:pPr>
+    </w:lvl>
+    <w:lvl w:ilvl="1">
+      <w:start w:val="1"/>
+      <w:numFmt w:val="bullet"/>
+      <w:lvlText w:val="o"/>
+      <w:lvlJc w:val="left"/>
+      <w:pPr>
+        <w:tabs>
+          <w:tab w:val="num" w:pos="1440"/>
+        </w:tabs>
+        <w:ind w:left="1440" w:hanging="360"/>
+      </w:pPr>
+      <w:rPr>
+        <w:rFonts w:ascii="Courier New" w:hAnsi="Courier New" w:hint="default"/>
+        <w:sz w:val="20"/>
+      </w:rPr>
+    </w:lvl>
+    <w:lvl w:ilvl="2" w:tentative="1">
+      <w:start w:val="1"/>
+      <w:numFmt w:val="decimal"/>
+      <w:lvlText w:val="%3."/>
+      <w:lvlJc w:val="left"/>
+      <w:pPr>
+        <w:tabs>
+          <w:tab w:val="num" w:pos="2160"/>
+        </w:tabs>
+        <w:ind w:left="2160" w:hanging="360"/>
+      </w:pPr>
+    </w:lvl>
+    <w:lvl w:ilvl="3" w:tentative="1">
+      <w:start w:val="1"/>
+      <w:numFmt w:val="decimal"/>
+      <w:lvlText w:val="%4."/>
+      <w:lvlJc w:val="left"/>
+      <w:pPr>
+        <w:tabs>
+          <w:tab w:val="num" w:pos="2880"/>
+        </w:tabs>
+        <w:ind w:left="2880" w:hanging="360"/>
+      </w:pPr>
+    </w:lvl>
+    <w:lvl w:ilvl="4" w:tentative="1">
+      <w:start w:val="1"/>
+      <w:numFmt w:val="decimal"/>
+      <w:lvlText w:val="%5."/>
+      <w:lvlJc w:val="left"/>
+      <w:pPr>
+        <w:tabs>
+          <w:tab w:val="num" w:pos="3600"/>
+        </w:tabs>
+        <w:ind w:left="3600" w:hanging="360"/>
+      </w:pPr>
+    </w:lvl>
+    <w:lvl w:ilvl="5" w:tentative="1">
+      <w:start w:val="1"/>
+      <w:numFmt w:val="decimal"/>
+      <w:lvlText w:val="%6."/>
+      <w:lvlJc w:val="left"/>
+      <w:pPr>
+        <w:tabs>
+          <w:tab w:val="num" w:pos="4320"/>
+        </w:tabs>
+        <w:ind w:left="4320" w:hanging="360"/>
+      </w:pPr>
+    </w:lvl>
+    <w:lvl w:ilvl="6" w:tentative="1">
+      <w:start w:val="1"/>
+      <w:numFmt w:val="decimal"/>
+      <w:lvlText w:val="%7."/>
+      <w:lvlJc w:val="left"/>
+      <w:pPr>
+        <w:tabs>
+          <w:tab w:val="num" w:pos="5040"/>
+        </w:tabs>
+        <w:ind w:left="5040" w:hanging="360"/>
+      </w:pPr>
+    </w:lvl>
+    <w:lvl w:ilvl="7" w:tentative="1">
+      <w:start w:val="1"/>
+      <w:numFmt w:val="decimal"/>
+      <w:lvlText w:val="%8."/>
+      <w:lvlJc w:val="left"/>
+      <w:pPr>
+        <w:tabs>
+          <w:tab w:val="num" w:pos="5760"/>
+        </w:tabs>
+        <w:ind w:left="5760" w:hanging="360"/>
+      </w:pPr>
+    </w:lvl>
+    <w:lvl w:ilvl="8" w:tentative="1">
+      <w:start w:val="1"/>
+      <w:numFmt w:val="decimal"/>
+      <w:lvlText w:val="%9."/>
+      <w:lvlJc w:val="left"/>
+      <w:pPr>
+        <w:tabs>
+          <w:tab w:val="num" w:pos="6480"/>
+        </w:tabs>
+        <w:ind w:left="6480" w:hanging="360"/>
+      </w:pPr>
+    </w:lvl>
+  </w:abstractNum>
+  <w:abstractNum w:abstractNumId="12" w15:restartNumberingAfterBreak="0">
     <w:nsid w:val="10FC3D9C"/>
     <w:multiLevelType w:val="multilevel"/>
     <w:tmpl w:val="8E98E46C"/>
@@ -3017,7 +1999,305 @@
       </w:pPr>
     </w:lvl>
   </w:abstractNum>
-  <w:abstractNum w:abstractNumId="12" w15:restartNumberingAfterBreak="0">
+  <w:abstractNum w:abstractNumId="13" w15:restartNumberingAfterBreak="0">
+    <w:nsid w:val="184B20E2"/>
+    <w:multiLevelType w:val="multilevel"/>
+    <w:tmpl w:val="733C3A46"/>
+    <w:lvl w:ilvl="0">
+      <w:start w:val="1"/>
+      <w:numFmt w:val="bullet"/>
+      <w:lvlText w:val=""/>
+      <w:lvlJc w:val="left"/>
+      <w:pPr>
+        <w:tabs>
+          <w:tab w:val="num" w:pos="720"/>
+        </w:tabs>
+        <w:ind w:left="720" w:hanging="360"/>
+      </w:pPr>
+      <w:rPr>
+        <w:rFonts w:ascii="Symbol" w:hAnsi="Symbol" w:hint="default"/>
+        <w:sz w:val="20"/>
+      </w:rPr>
+    </w:lvl>
+    <w:lvl w:ilvl="1" w:tentative="1">
+      <w:start w:val="1"/>
+      <w:numFmt w:val="bullet"/>
+      <w:lvlText w:val="o"/>
+      <w:lvlJc w:val="left"/>
+      <w:pPr>
+        <w:tabs>
+          <w:tab w:val="num" w:pos="1440"/>
+        </w:tabs>
+        <w:ind w:left="1440" w:hanging="360"/>
+      </w:pPr>
+      <w:rPr>
+        <w:rFonts w:ascii="Courier New" w:hAnsi="Courier New" w:hint="default"/>
+        <w:sz w:val="20"/>
+      </w:rPr>
+    </w:lvl>
+    <w:lvl w:ilvl="2" w:tentative="1">
+      <w:start w:val="1"/>
+      <w:numFmt w:val="bullet"/>
+      <w:lvlText w:val=""/>
+      <w:lvlJc w:val="left"/>
+      <w:pPr>
+        <w:tabs>
+          <w:tab w:val="num" w:pos="2160"/>
+        </w:tabs>
+        <w:ind w:left="2160" w:hanging="360"/>
+      </w:pPr>
+      <w:rPr>
+        <w:rFonts w:ascii="Wingdings" w:hAnsi="Wingdings" w:hint="default"/>
+        <w:sz w:val="20"/>
+      </w:rPr>
+    </w:lvl>
+    <w:lvl w:ilvl="3" w:tentative="1">
+      <w:start w:val="1"/>
+      <w:numFmt w:val="bullet"/>
+      <w:lvlText w:val=""/>
+      <w:lvlJc w:val="left"/>
+      <w:pPr>
+        <w:tabs>
+          <w:tab w:val="num" w:pos="2880"/>
+        </w:tabs>
+        <w:ind w:left="2880" w:hanging="360"/>
+      </w:pPr>
+      <w:rPr>
+        <w:rFonts w:ascii="Wingdings" w:hAnsi="Wingdings" w:hint="default"/>
+        <w:sz w:val="20"/>
+      </w:rPr>
+    </w:lvl>
+    <w:lvl w:ilvl="4" w:tentative="1">
+      <w:start w:val="1"/>
+      <w:numFmt w:val="bullet"/>
+      <w:lvlText w:val=""/>
+      <w:lvlJc w:val="left"/>
+      <w:pPr>
+        <w:tabs>
+          <w:tab w:val="num" w:pos="3600"/>
+        </w:tabs>
+        <w:ind w:left="3600" w:hanging="360"/>
+      </w:pPr>
+      <w:rPr>
+        <w:rFonts w:ascii="Wingdings" w:hAnsi="Wingdings" w:hint="default"/>
+        <w:sz w:val="20"/>
+      </w:rPr>
+    </w:lvl>
+    <w:lvl w:ilvl="5" w:tentative="1">
+      <w:start w:val="1"/>
+      <w:numFmt w:val="bullet"/>
+      <w:lvlText w:val=""/>
+      <w:lvlJc w:val="left"/>
+      <w:pPr>
+        <w:tabs>
+          <w:tab w:val="num" w:pos="4320"/>
+        </w:tabs>
+        <w:ind w:left="4320" w:hanging="360"/>
+      </w:pPr>
+      <w:rPr>
+        <w:rFonts w:ascii="Wingdings" w:hAnsi="Wingdings" w:hint="default"/>
+        <w:sz w:val="20"/>
+      </w:rPr>
+    </w:lvl>
+    <w:lvl w:ilvl="6" w:tentative="1">
+      <w:start w:val="1"/>
+      <w:numFmt w:val="bullet"/>
+      <w:lvlText w:val=""/>
+      <w:lvlJc w:val="left"/>
+      <w:pPr>
+        <w:tabs>
+          <w:tab w:val="num" w:pos="5040"/>
+        </w:tabs>
+        <w:ind w:left="5040" w:hanging="360"/>
+      </w:pPr>
+      <w:rPr>
+        <w:rFonts w:ascii="Wingdings" w:hAnsi="Wingdings" w:hint="default"/>
+        <w:sz w:val="20"/>
+      </w:rPr>
+    </w:lvl>
+    <w:lvl w:ilvl="7" w:tentative="1">
+      <w:start w:val="1"/>
+      <w:numFmt w:val="bullet"/>
+      <w:lvlText w:val=""/>
+      <w:lvlJc w:val="left"/>
+      <w:pPr>
+        <w:tabs>
+          <w:tab w:val="num" w:pos="5760"/>
+        </w:tabs>
+        <w:ind w:left="5760" w:hanging="360"/>
+      </w:pPr>
+      <w:rPr>
+        <w:rFonts w:ascii="Wingdings" w:hAnsi="Wingdings" w:hint="default"/>
+        <w:sz w:val="20"/>
+      </w:rPr>
+    </w:lvl>
+    <w:lvl w:ilvl="8" w:tentative="1">
+      <w:start w:val="1"/>
+      <w:numFmt w:val="bullet"/>
+      <w:lvlText w:val=""/>
+      <w:lvlJc w:val="left"/>
+      <w:pPr>
+        <w:tabs>
+          <w:tab w:val="num" w:pos="6480"/>
+        </w:tabs>
+        <w:ind w:left="6480" w:hanging="360"/>
+      </w:pPr>
+      <w:rPr>
+        <w:rFonts w:ascii="Wingdings" w:hAnsi="Wingdings" w:hint="default"/>
+        <w:sz w:val="20"/>
+      </w:rPr>
+    </w:lvl>
+  </w:abstractNum>
+  <w:abstractNum w:abstractNumId="14" w15:restartNumberingAfterBreak="0">
+    <w:nsid w:val="1A6F4607"/>
+    <w:multiLevelType w:val="multilevel"/>
+    <w:tmpl w:val="9C5296FA"/>
+    <w:lvl w:ilvl="0">
+      <w:start w:val="1"/>
+      <w:numFmt w:val="bullet"/>
+      <w:lvlText w:val=""/>
+      <w:lvlJc w:val="left"/>
+      <w:pPr>
+        <w:tabs>
+          <w:tab w:val="num" w:pos="720"/>
+        </w:tabs>
+        <w:ind w:left="720" w:hanging="360"/>
+      </w:pPr>
+      <w:rPr>
+        <w:rFonts w:ascii="Symbol" w:hAnsi="Symbol" w:hint="default"/>
+        <w:sz w:val="20"/>
+      </w:rPr>
+    </w:lvl>
+    <w:lvl w:ilvl="1" w:tentative="1">
+      <w:start w:val="1"/>
+      <w:numFmt w:val="bullet"/>
+      <w:lvlText w:val="o"/>
+      <w:lvlJc w:val="left"/>
+      <w:pPr>
+        <w:tabs>
+          <w:tab w:val="num" w:pos="1440"/>
+        </w:tabs>
+        <w:ind w:left="1440" w:hanging="360"/>
+      </w:pPr>
+      <w:rPr>
+        <w:rFonts w:ascii="Courier New" w:hAnsi="Courier New" w:hint="default"/>
+        <w:sz w:val="20"/>
+      </w:rPr>
+    </w:lvl>
+    <w:lvl w:ilvl="2" w:tentative="1">
+      <w:start w:val="1"/>
+      <w:numFmt w:val="bullet"/>
+      <w:lvlText w:val=""/>
+      <w:lvlJc w:val="left"/>
+      <w:pPr>
+        <w:tabs>
+          <w:tab w:val="num" w:pos="2160"/>
+        </w:tabs>
+        <w:ind w:left="2160" w:hanging="360"/>
+      </w:pPr>
+      <w:rPr>
+        <w:rFonts w:ascii="Wingdings" w:hAnsi="Wingdings" w:hint="default"/>
+        <w:sz w:val="20"/>
+      </w:rPr>
+    </w:lvl>
+    <w:lvl w:ilvl="3" w:tentative="1">
+      <w:start w:val="1"/>
+      <w:numFmt w:val="bullet"/>
+      <w:lvlText w:val=""/>
+      <w:lvlJc w:val="left"/>
+      <w:pPr>
+        <w:tabs>
+          <w:tab w:val="num" w:pos="2880"/>
+        </w:tabs>
+        <w:ind w:left="2880" w:hanging="360"/>
+      </w:pPr>
+      <w:rPr>
+        <w:rFonts w:ascii="Wingdings" w:hAnsi="Wingdings" w:hint="default"/>
+        <w:sz w:val="20"/>
+      </w:rPr>
+    </w:lvl>
+    <w:lvl w:ilvl="4" w:tentative="1">
+      <w:start w:val="1"/>
+      <w:numFmt w:val="bullet"/>
+      <w:lvlText w:val=""/>
+      <w:lvlJc w:val="left"/>
+      <w:pPr>
+        <w:tabs>
+          <w:tab w:val="num" w:pos="3600"/>
+        </w:tabs>
+        <w:ind w:left="3600" w:hanging="360"/>
+      </w:pPr>
+      <w:rPr>
+        <w:rFonts w:ascii="Wingdings" w:hAnsi="Wingdings" w:hint="default"/>
+        <w:sz w:val="20"/>
+      </w:rPr>
+    </w:lvl>
+    <w:lvl w:ilvl="5" w:tentative="1">
+      <w:start w:val="1"/>
+      <w:numFmt w:val="bullet"/>
+      <w:lvlText w:val=""/>
+      <w:lvlJc w:val="left"/>
+      <w:pPr>
+        <w:tabs>
+          <w:tab w:val="num" w:pos="4320"/>
+        </w:tabs>
+        <w:ind w:left="4320" w:hanging="360"/>
+      </w:pPr>
+      <w:rPr>
+        <w:rFonts w:ascii="Wingdings" w:hAnsi="Wingdings" w:hint="default"/>
+        <w:sz w:val="20"/>
+      </w:rPr>
+    </w:lvl>
+    <w:lvl w:ilvl="6" w:tentative="1">
+      <w:start w:val="1"/>
+      <w:numFmt w:val="bullet"/>
+      <w:lvlText w:val=""/>
+      <w:lvlJc w:val="left"/>
+      <w:pPr>
+        <w:tabs>
+          <w:tab w:val="num" w:pos="5040"/>
+        </w:tabs>
+        <w:ind w:left="5040" w:hanging="360"/>
+      </w:pPr>
+      <w:rPr>
+        <w:rFonts w:ascii="Wingdings" w:hAnsi="Wingdings" w:hint="default"/>
+        <w:sz w:val="20"/>
+      </w:rPr>
+    </w:lvl>
+    <w:lvl w:ilvl="7" w:tentative="1">
+      <w:start w:val="1"/>
+      <w:numFmt w:val="bullet"/>
+      <w:lvlText w:val=""/>
+      <w:lvlJc w:val="left"/>
+      <w:pPr>
+        <w:tabs>
+          <w:tab w:val="num" w:pos="5760"/>
+        </w:tabs>
+        <w:ind w:left="5760" w:hanging="360"/>
+      </w:pPr>
+      <w:rPr>
+        <w:rFonts w:ascii="Wingdings" w:hAnsi="Wingdings" w:hint="default"/>
+        <w:sz w:val="20"/>
+      </w:rPr>
+    </w:lvl>
+    <w:lvl w:ilvl="8" w:tentative="1">
+      <w:start w:val="1"/>
+      <w:numFmt w:val="bullet"/>
+      <w:lvlText w:val=""/>
+      <w:lvlJc w:val="left"/>
+      <w:pPr>
+        <w:tabs>
+          <w:tab w:val="num" w:pos="6480"/>
+        </w:tabs>
+        <w:ind w:left="6480" w:hanging="360"/>
+      </w:pPr>
+      <w:rPr>
+        <w:rFonts w:ascii="Wingdings" w:hAnsi="Wingdings" w:hint="default"/>
+        <w:sz w:val="20"/>
+      </w:rPr>
+    </w:lvl>
+  </w:abstractNum>
+  <w:abstractNum w:abstractNumId="15" w15:restartNumberingAfterBreak="0">
     <w:nsid w:val="2E842B9B"/>
     <w:multiLevelType w:val="multilevel"/>
     <w:tmpl w:val="3DD21198"/>
@@ -3166,7 +2446,156 @@
       </w:rPr>
     </w:lvl>
   </w:abstractNum>
-  <w:abstractNum w:abstractNumId="13" w15:restartNumberingAfterBreak="0">
+  <w:abstractNum w:abstractNumId="16" w15:restartNumberingAfterBreak="0">
+    <w:nsid w:val="342E06D1"/>
+    <w:multiLevelType w:val="multilevel"/>
+    <w:tmpl w:val="4F92268C"/>
+    <w:lvl w:ilvl="0">
+      <w:start w:val="1"/>
+      <w:numFmt w:val="bullet"/>
+      <w:lvlText w:val=""/>
+      <w:lvlJc w:val="left"/>
+      <w:pPr>
+        <w:tabs>
+          <w:tab w:val="num" w:pos="720"/>
+        </w:tabs>
+        <w:ind w:left="720" w:hanging="360"/>
+      </w:pPr>
+      <w:rPr>
+        <w:rFonts w:ascii="Symbol" w:hAnsi="Symbol" w:hint="default"/>
+        <w:sz w:val="20"/>
+      </w:rPr>
+    </w:lvl>
+    <w:lvl w:ilvl="1" w:tentative="1">
+      <w:start w:val="1"/>
+      <w:numFmt w:val="bullet"/>
+      <w:lvlText w:val="o"/>
+      <w:lvlJc w:val="left"/>
+      <w:pPr>
+        <w:tabs>
+          <w:tab w:val="num" w:pos="1440"/>
+        </w:tabs>
+        <w:ind w:left="1440" w:hanging="360"/>
+      </w:pPr>
+      <w:rPr>
+        <w:rFonts w:ascii="Courier New" w:hAnsi="Courier New" w:hint="default"/>
+        <w:sz w:val="20"/>
+      </w:rPr>
+    </w:lvl>
+    <w:lvl w:ilvl="2" w:tentative="1">
+      <w:start w:val="1"/>
+      <w:numFmt w:val="bullet"/>
+      <w:lvlText w:val=""/>
+      <w:lvlJc w:val="left"/>
+      <w:pPr>
+        <w:tabs>
+          <w:tab w:val="num" w:pos="2160"/>
+        </w:tabs>
+        <w:ind w:left="2160" w:hanging="360"/>
+      </w:pPr>
+      <w:rPr>
+        <w:rFonts w:ascii="Wingdings" w:hAnsi="Wingdings" w:hint="default"/>
+        <w:sz w:val="20"/>
+      </w:rPr>
+    </w:lvl>
+    <w:lvl w:ilvl="3" w:tentative="1">
+      <w:start w:val="1"/>
+      <w:numFmt w:val="bullet"/>
+      <w:lvlText w:val=""/>
+      <w:lvlJc w:val="left"/>
+      <w:pPr>
+        <w:tabs>
+          <w:tab w:val="num" w:pos="2880"/>
+        </w:tabs>
+        <w:ind w:left="2880" w:hanging="360"/>
+      </w:pPr>
+      <w:rPr>
+        <w:rFonts w:ascii="Wingdings" w:hAnsi="Wingdings" w:hint="default"/>
+        <w:sz w:val="20"/>
+      </w:rPr>
+    </w:lvl>
+    <w:lvl w:ilvl="4" w:tentative="1">
+      <w:start w:val="1"/>
+      <w:numFmt w:val="bullet"/>
+      <w:lvlText w:val=""/>
+      <w:lvlJc w:val="left"/>
+      <w:pPr>
+        <w:tabs>
+          <w:tab w:val="num" w:pos="3600"/>
+        </w:tabs>
+        <w:ind w:left="3600" w:hanging="360"/>
+      </w:pPr>
+      <w:rPr>
+        <w:rFonts w:ascii="Wingdings" w:hAnsi="Wingdings" w:hint="default"/>
+        <w:sz w:val="20"/>
+      </w:rPr>
+    </w:lvl>
+    <w:lvl w:ilvl="5" w:tentative="1">
+      <w:start w:val="1"/>
+      <w:numFmt w:val="bullet"/>
+      <w:lvlText w:val=""/>
+      <w:lvlJc w:val="left"/>
+      <w:pPr>
+        <w:tabs>
+          <w:tab w:val="num" w:pos="4320"/>
+        </w:tabs>
+        <w:ind w:left="4320" w:hanging="360"/>
+      </w:pPr>
+      <w:rPr>
+        <w:rFonts w:ascii="Wingdings" w:hAnsi="Wingdings" w:hint="default"/>
+        <w:sz w:val="20"/>
+      </w:rPr>
+    </w:lvl>
+    <w:lvl w:ilvl="6" w:tentative="1">
+      <w:start w:val="1"/>
+      <w:numFmt w:val="bullet"/>
+      <w:lvlText w:val=""/>
+      <w:lvlJc w:val="left"/>
+      <w:pPr>
+        <w:tabs>
+          <w:tab w:val="num" w:pos="5040"/>
+        </w:tabs>
+        <w:ind w:left="5040" w:hanging="360"/>
+      </w:pPr>
+      <w:rPr>
+        <w:rFonts w:ascii="Wingdings" w:hAnsi="Wingdings" w:hint="default"/>
+        <w:sz w:val="20"/>
+      </w:rPr>
+    </w:lvl>
+    <w:lvl w:ilvl="7" w:tentative="1">
+      <w:start w:val="1"/>
+      <w:numFmt w:val="bullet"/>
+      <w:lvlText w:val=""/>
+      <w:lvlJc w:val="left"/>
+      <w:pPr>
+        <w:tabs>
+          <w:tab w:val="num" w:pos="5760"/>
+        </w:tabs>
+        <w:ind w:left="5760" w:hanging="360"/>
+      </w:pPr>
+      <w:rPr>
+        <w:rFonts w:ascii="Wingdings" w:hAnsi="Wingdings" w:hint="default"/>
+        <w:sz w:val="20"/>
+      </w:rPr>
+    </w:lvl>
+    <w:lvl w:ilvl="8" w:tentative="1">
+      <w:start w:val="1"/>
+      <w:numFmt w:val="bullet"/>
+      <w:lvlText w:val=""/>
+      <w:lvlJc w:val="left"/>
+      <w:pPr>
+        <w:tabs>
+          <w:tab w:val="num" w:pos="6480"/>
+        </w:tabs>
+        <w:ind w:left="6480" w:hanging="360"/>
+      </w:pPr>
+      <w:rPr>
+        <w:rFonts w:ascii="Wingdings" w:hAnsi="Wingdings" w:hint="default"/>
+        <w:sz w:val="20"/>
+      </w:rPr>
+    </w:lvl>
+  </w:abstractNum>
+  <w:abstractNum w:abstractNumId="17" w15:restartNumberingAfterBreak="0">
     <w:nsid w:val="3CB948B7"/>
     <w:multiLevelType w:val="multilevel"/>
     <w:tmpl w:val="B77CAEE0"/>
@@ -3279,7 +2708,7 @@
       </w:pPr>
     </w:lvl>
   </w:abstractNum>
-  <w:abstractNum w:abstractNumId="14" w15:restartNumberingAfterBreak="0">
+  <w:abstractNum w:abstractNumId="18" w15:restartNumberingAfterBreak="0">
     <w:nsid w:val="727D7FC4"/>
     <w:multiLevelType w:val="multilevel"/>
     <w:tmpl w:val="B09CE4D6"/>
@@ -3396,7 +2825,7 @@
       </w:pPr>
     </w:lvl>
   </w:abstractNum>
-  <w:abstractNum w:abstractNumId="15" w15:restartNumberingAfterBreak="0">
+  <w:abstractNum w:abstractNumId="19" w15:restartNumberingAfterBreak="0">
     <w:nsid w:val="78756939"/>
     <w:multiLevelType w:val="multilevel"/>
     <w:tmpl w:val="F89C06CC"/>
@@ -3544,22 +2973,34 @@
     <w:abstractNumId w:val="10"/>
   </w:num>
   <w:num w:numId="11" w16cid:durableId="1529174947">
-    <w:abstractNumId w:val="11"/>
+    <w:abstractNumId w:val="12"/>
   </w:num>
   <w:num w:numId="12" w16cid:durableId="906765162">
-    <w:abstractNumId w:val="13"/>
+    <w:abstractNumId w:val="17"/>
   </w:num>
   <w:num w:numId="13" w16cid:durableId="1955094735">
     <w:abstractNumId w:val="9"/>
   </w:num>
   <w:num w:numId="14" w16cid:durableId="309216134">
+    <w:abstractNumId w:val="19"/>
+  </w:num>
+  <w:num w:numId="15" w16cid:durableId="1440758074">
+    <w:abstractNumId w:val="18"/>
+  </w:num>
+  <w:num w:numId="16" w16cid:durableId="941575435">
     <w:abstractNumId w:val="15"/>
   </w:num>
-  <w:num w:numId="15" w16cid:durableId="1440758074">
+  <w:num w:numId="17" w16cid:durableId="1367633762">
     <w:abstractNumId w:val="14"/>
   </w:num>
-  <w:num w:numId="16" w16cid:durableId="941575435">
-    <w:abstractNumId w:val="12"/>
+  <w:num w:numId="18" w16cid:durableId="551430021">
+    <w:abstractNumId w:val="16"/>
+  </w:num>
+  <w:num w:numId="19" w16cid:durableId="575284543">
+    <w:abstractNumId w:val="11"/>
+  </w:num>
+  <w:num w:numId="20" w16cid:durableId="1859738301">
+    <w:abstractNumId w:val="13"/>
   </w:num>
 </w:numbering>
 </file>

</xml_diff>